<commit_message>
documentation updating for itemsSubmit function
</commit_message>
<xml_diff>
--- a/subsidiary_doc/Copernicus Transformation Doc.docx
+++ b/subsidiary_doc/Copernicus Transformation Doc.docx
@@ -71,6 +71,8 @@
             </w:rPr>
             <w:t>Inhalt</w:t>
           </w:r>
+          <w:bookmarkStart w:id="0" w:name="_GoBack"/>
+          <w:bookmarkEnd w:id="0"/>
         </w:p>
         <w:p>
           <w:pPr>
@@ -94,7 +96,7 @@
           <w:r>
             <w:fldChar w:fldCharType="separate"/>
           </w:r>
-          <w:hyperlink w:anchor="_Toc527464644" w:history="1">
+          <w:hyperlink w:anchor="_Toc528065876" w:history="1">
             <w:r>
               <w:rPr>
                 <w:rStyle w:val="Hyperlink"/>
@@ -121,7 +123,7 @@
                 <w:noProof/>
                 <w:webHidden/>
               </w:rPr>
-              <w:instrText xml:space="preserve"> PAGEREF _Toc527464644 \h </w:instrText>
+              <w:instrText xml:space="preserve"> PAGEREF _Toc528065876 \h </w:instrText>
             </w:r>
             <w:r>
               <w:rPr>
@@ -162,7 +164,7 @@
               <w:noProof/>
             </w:rPr>
           </w:pPr>
-          <w:hyperlink w:anchor="_Toc527464645" w:history="1">
+          <w:hyperlink w:anchor="_Toc528065877" w:history="1">
             <w:r>
               <w:rPr>
                 <w:rStyle w:val="Hyperlink"/>
@@ -189,7 +191,7 @@
                 <w:noProof/>
                 <w:webHidden/>
               </w:rPr>
-              <w:instrText xml:space="preserve"> PAGEREF _Toc527464645 \h </w:instrText>
+              <w:instrText xml:space="preserve"> PAGEREF _Toc528065877 \h </w:instrText>
             </w:r>
             <w:r>
               <w:rPr>
@@ -230,7 +232,7 @@
               <w:noProof/>
             </w:rPr>
           </w:pPr>
-          <w:hyperlink w:anchor="_Toc527464646" w:history="1">
+          <w:hyperlink w:anchor="_Toc528065878" w:history="1">
             <w:r>
               <w:rPr>
                 <w:rStyle w:val="Hyperlink"/>
@@ -257,7 +259,7 @@
                 <w:noProof/>
                 <w:webHidden/>
               </w:rPr>
-              <w:instrText xml:space="preserve"> PAGEREF _Toc527464646 \h </w:instrText>
+              <w:instrText xml:space="preserve"> PAGEREF _Toc528065878 \h </w:instrText>
             </w:r>
             <w:r>
               <w:rPr>
@@ -298,7 +300,7 @@
               <w:noProof/>
             </w:rPr>
           </w:pPr>
-          <w:hyperlink w:anchor="_Toc527464647" w:history="1">
+          <w:hyperlink w:anchor="_Toc528065879" w:history="1">
             <w:r>
               <w:rPr>
                 <w:rStyle w:val="Hyperlink"/>
@@ -325,7 +327,7 @@
                 <w:noProof/>
                 <w:webHidden/>
               </w:rPr>
-              <w:instrText xml:space="preserve"> PAGEREF _Toc527464647 \h </w:instrText>
+              <w:instrText xml:space="preserve"> PAGEREF _Toc528065879 \h </w:instrText>
             </w:r>
             <w:r>
               <w:rPr>
@@ -366,7 +368,7 @@
               <w:noProof/>
             </w:rPr>
           </w:pPr>
-          <w:hyperlink w:anchor="_Toc527464648" w:history="1">
+          <w:hyperlink w:anchor="_Toc528065880" w:history="1">
             <w:r>
               <w:rPr>
                 <w:rStyle w:val="Hyperlink"/>
@@ -393,7 +395,7 @@
                 <w:noProof/>
                 <w:webHidden/>
               </w:rPr>
-              <w:instrText xml:space="preserve"> PAGEREF _Toc527464648 \h </w:instrText>
+              <w:instrText xml:space="preserve"> PAGEREF _Toc528065880 \h </w:instrText>
             </w:r>
             <w:r>
               <w:rPr>
@@ -434,7 +436,7 @@
               <w:noProof/>
             </w:rPr>
           </w:pPr>
-          <w:hyperlink w:anchor="_Toc527464649" w:history="1">
+          <w:hyperlink w:anchor="_Toc528065881" w:history="1">
             <w:r>
               <w:rPr>
                 <w:rStyle w:val="Hyperlink"/>
@@ -461,7 +463,7 @@
                 <w:noProof/>
                 <w:webHidden/>
               </w:rPr>
-              <w:instrText xml:space="preserve"> PAGEREF _Toc527464649 \h </w:instrText>
+              <w:instrText xml:space="preserve"> PAGEREF _Toc528065881 \h </w:instrText>
             </w:r>
             <w:r>
               <w:rPr>
@@ -502,7 +504,7 @@
               <w:noProof/>
             </w:rPr>
           </w:pPr>
-          <w:hyperlink w:anchor="_Toc527464650" w:history="1">
+          <w:hyperlink w:anchor="_Toc528065882" w:history="1">
             <w:r>
               <w:rPr>
                 <w:rStyle w:val="Hyperlink"/>
@@ -529,7 +531,7 @@
                 <w:noProof/>
                 <w:webHidden/>
               </w:rPr>
-              <w:instrText xml:space="preserve"> PAGEREF _Toc527464650 \h </w:instrText>
+              <w:instrText xml:space="preserve"> PAGEREF _Toc528065882 \h </w:instrText>
             </w:r>
             <w:r>
               <w:rPr>
@@ -570,7 +572,7 @@
               <w:noProof/>
             </w:rPr>
           </w:pPr>
-          <w:hyperlink w:anchor="_Toc527464651" w:history="1">
+          <w:hyperlink w:anchor="_Toc528065883" w:history="1">
             <w:r>
               <w:rPr>
                 <w:rStyle w:val="Hyperlink"/>
@@ -597,7 +599,7 @@
                 <w:noProof/>
                 <w:webHidden/>
               </w:rPr>
-              <w:instrText xml:space="preserve"> PAGEREF _Toc527464651 \h </w:instrText>
+              <w:instrText xml:space="preserve"> PAGEREF _Toc528065883 \h </w:instrText>
             </w:r>
             <w:r>
               <w:rPr>
@@ -638,7 +640,7 @@
               <w:noProof/>
             </w:rPr>
           </w:pPr>
-          <w:hyperlink w:anchor="_Toc527464652" w:history="1">
+          <w:hyperlink w:anchor="_Toc528065884" w:history="1">
             <w:r>
               <w:rPr>
                 <w:rStyle w:val="Hyperlink"/>
@@ -673,7 +675,7 @@
                 <w:noProof/>
                 <w:webHidden/>
               </w:rPr>
-              <w:instrText xml:space="preserve"> PAGEREF _Toc527464652 \h </w:instrText>
+              <w:instrText xml:space="preserve"> PAGEREF _Toc528065884 \h </w:instrText>
             </w:r>
             <w:r>
               <w:rPr>
@@ -714,7 +716,7 @@
               <w:noProof/>
             </w:rPr>
           </w:pPr>
-          <w:hyperlink w:anchor="_Toc527464653" w:history="1">
+          <w:hyperlink w:anchor="_Toc528065885" w:history="1">
             <w:r>
               <w:rPr>
                 <w:rStyle w:val="Hyperlink"/>
@@ -742,7 +744,76 @@
                 <w:noProof/>
                 <w:webHidden/>
               </w:rPr>
-              <w:instrText xml:space="preserve"> PAGEREF _Toc527464653 \h </w:instrText>
+              <w:instrText xml:space="preserve"> PAGEREF _Toc528065885 \h </w:instrText>
+            </w:r>
+            <w:r>
+              <w:rPr>
+                <w:noProof/>
+                <w:webHidden/>
+              </w:rPr>
+            </w:r>
+            <w:r>
+              <w:rPr>
+                <w:noProof/>
+                <w:webHidden/>
+              </w:rPr>
+              <w:fldChar w:fldCharType="separate"/>
+            </w:r>
+            <w:r>
+              <w:rPr>
+                <w:noProof/>
+                <w:webHidden/>
+              </w:rPr>
+              <w:t>3</w:t>
+            </w:r>
+            <w:r>
+              <w:rPr>
+                <w:noProof/>
+                <w:webHidden/>
+              </w:rPr>
+              <w:fldChar w:fldCharType="end"/>
+            </w:r>
+          </w:hyperlink>
+        </w:p>
+        <w:p>
+          <w:pPr>
+            <w:pStyle w:val="Verzeichnis3"/>
+            <w:tabs>
+              <w:tab w:val="right" w:leader="dot" w:pos="9062"/>
+            </w:tabs>
+            <w:rPr>
+              <w:noProof/>
+            </w:rPr>
+          </w:pPr>
+          <w:hyperlink w:anchor="_Toc528065886" w:history="1">
+            <w:r>
+              <w:rPr>
+                <w:rStyle w:val="Hyperlink"/>
+                <w:noProof/>
+                <w:lang w:val="en-US"/>
+              </w:rPr>
+              <w:t>itemsSubmit(Token, objId,modiDate):</w:t>
+            </w:r>
+            <w:r>
+              <w:rPr>
+                <w:noProof/>
+                <w:webHidden/>
+              </w:rPr>
+              <w:tab/>
+            </w:r>
+            <w:r>
+              <w:rPr>
+                <w:noProof/>
+                <w:webHidden/>
+              </w:rPr>
+              <w:fldChar w:fldCharType="begin"/>
+            </w:r>
+            <w:r>
+              <w:rPr>
+                <w:noProof/>
+                <w:webHidden/>
+              </w:rPr>
+              <w:instrText xml:space="preserve"> PAGEREF _Toc528065886 \h </w:instrText>
             </w:r>
             <w:r>
               <w:rPr>
@@ -783,7 +854,7 @@
               <w:noProof/>
             </w:rPr>
           </w:pPr>
-          <w:hyperlink w:anchor="_Toc527464654" w:history="1">
+          <w:hyperlink w:anchor="_Toc528065887" w:history="1">
             <w:r>
               <w:rPr>
                 <w:rStyle w:val="Hyperlink"/>
@@ -811,7 +882,7 @@
                 <w:noProof/>
                 <w:webHidden/>
               </w:rPr>
-              <w:instrText xml:space="preserve"> PAGEREF _Toc527464654 \h </w:instrText>
+              <w:instrText xml:space="preserve"> PAGEREF _Toc528065887 \h </w:instrText>
             </w:r>
             <w:r>
               <w:rPr>
@@ -852,7 +923,7 @@
               <w:noProof/>
             </w:rPr>
           </w:pPr>
-          <w:hyperlink w:anchor="_Toc527464655" w:history="1">
+          <w:hyperlink w:anchor="_Toc528065888" w:history="1">
             <w:r>
               <w:rPr>
                 <w:rStyle w:val="Hyperlink"/>
@@ -880,7 +951,7 @@
                 <w:noProof/>
                 <w:webHidden/>
               </w:rPr>
-              <w:instrText xml:space="preserve"> PAGEREF _Toc527464655 \h </w:instrText>
+              <w:instrText xml:space="preserve"> PAGEREF _Toc528065888 \h </w:instrText>
             </w:r>
             <w:r>
               <w:rPr>
@@ -921,7 +992,7 @@
               <w:noProof/>
             </w:rPr>
           </w:pPr>
-          <w:hyperlink w:anchor="_Toc527464656" w:history="1">
+          <w:hyperlink w:anchor="_Toc528065889" w:history="1">
             <w:r>
               <w:rPr>
                 <w:rStyle w:val="Hyperlink"/>
@@ -949,7 +1020,7 @@
                 <w:noProof/>
                 <w:webHidden/>
               </w:rPr>
-              <w:instrText xml:space="preserve"> PAGEREF _Toc527464656 \h </w:instrText>
+              <w:instrText xml:space="preserve"> PAGEREF _Toc528065889 \h </w:instrText>
             </w:r>
             <w:r>
               <w:rPr>
@@ -990,7 +1061,7 @@
               <w:noProof/>
             </w:rPr>
           </w:pPr>
-          <w:hyperlink w:anchor="_Toc527464657" w:history="1">
+          <w:hyperlink w:anchor="_Toc528065890" w:history="1">
             <w:r>
               <w:rPr>
                 <w:rStyle w:val="Hyperlink"/>
@@ -1018,7 +1089,7 @@
                 <w:noProof/>
                 <w:webHidden/>
               </w:rPr>
-              <w:instrText xml:space="preserve"> PAGEREF _Toc527464657 \h </w:instrText>
+              <w:instrText xml:space="preserve"> PAGEREF _Toc528065890 \h </w:instrText>
             </w:r>
             <w:r>
               <w:rPr>
@@ -1059,7 +1130,7 @@
               <w:noProof/>
             </w:rPr>
           </w:pPr>
-          <w:hyperlink w:anchor="_Toc527464658" w:history="1">
+          <w:hyperlink w:anchor="_Toc528065891" w:history="1">
             <w:r>
               <w:rPr>
                 <w:rStyle w:val="Hyperlink"/>
@@ -1087,7 +1158,7 @@
                 <w:noProof/>
                 <w:webHidden/>
               </w:rPr>
-              <w:instrText xml:space="preserve"> PAGEREF _Toc527464658 \h </w:instrText>
+              <w:instrText xml:space="preserve"> PAGEREF _Toc528065891 \h </w:instrText>
             </w:r>
             <w:r>
               <w:rPr>
@@ -1128,14 +1199,14 @@
               <w:noProof/>
             </w:rPr>
           </w:pPr>
-          <w:hyperlink w:anchor="_Toc527464659" w:history="1">
+          <w:hyperlink w:anchor="_Toc528065892" w:history="1">
             <w:r>
               <w:rPr>
                 <w:rStyle w:val="Hyperlink"/>
                 <w:noProof/>
                 <w:lang w:val="en-US"/>
               </w:rPr>
-              <w:t>rsc_201701-201807.csv</w:t>
+              <w:t>copernicus_DOI_aff.csv</w:t>
             </w:r>
             <w:r>
               <w:rPr>
@@ -1156,7 +1227,7 @@
                 <w:noProof/>
                 <w:webHidden/>
               </w:rPr>
-              <w:instrText xml:space="preserve"> PAGEREF _Toc527464659 \h </w:instrText>
+              <w:instrText xml:space="preserve"> PAGEREF _Toc528065892 \h </w:instrText>
             </w:r>
             <w:r>
               <w:rPr>
@@ -1219,25 +1290,25 @@
       <w:pPr>
         <w:pStyle w:val="berschrift1"/>
       </w:pPr>
-      <w:bookmarkStart w:id="0" w:name="_Toc527464644"/>
+      <w:bookmarkStart w:id="1" w:name="_Toc528065876"/>
       <w:r>
         <w:lastRenderedPageBreak/>
         <w:t>Necessary files or folders</w:t>
       </w:r>
-      <w:bookmarkEnd w:id="0"/>
+      <w:bookmarkEnd w:id="1"/>
     </w:p>
     <w:p>
       <w:pPr>
         <w:pStyle w:val="berschrift2"/>
       </w:pPr>
-      <w:bookmarkStart w:id="1" w:name="_Toc527464645"/>
+      <w:bookmarkStart w:id="2" w:name="_Toc528065877"/>
       <w:r>
         <w:t>transform_copernicus</w:t>
       </w:r>
       <w:r>
         <w:t>.py</w:t>
       </w:r>
-      <w:bookmarkEnd w:id="1"/>
+      <w:bookmarkEnd w:id="2"/>
     </w:p>
     <w:p>
       <w:r>
@@ -1264,8 +1335,17 @@
         </w:numPr>
       </w:pPr>
       <w:r>
-        <w:t xml:space="preserve">load .xml metadata into a python dict </w:t>
-      </w:r>
+        <w:t xml:space="preserve">load .xml metadata into a python </w:t>
+      </w:r>
+      <w:proofErr w:type="spellStart"/>
+      <w:r>
+        <w:t>dict</w:t>
+      </w:r>
+      <w:proofErr w:type="spellEnd"/>
+      <w:r>
+        <w:t xml:space="preserve"> </w:t>
+      </w:r>
+      <w:proofErr w:type="spellStart"/>
       <w:r>
         <w:rPr>
           <w:i/>
@@ -1273,6 +1353,7 @@
         </w:rPr>
         <w:t>xmlDict</w:t>
       </w:r>
+      <w:proofErr w:type="spellEnd"/>
       <w:r>
         <w:rPr>
           <w:lang w:val="en-US"/>
@@ -1292,8 +1373,25 @@
         </w:numPr>
       </w:pPr>
       <w:r>
-        <w:t xml:space="preserve">load a json metadata template into a python dict </w:t>
-      </w:r>
+        <w:t xml:space="preserve">load a </w:t>
+      </w:r>
+      <w:proofErr w:type="spellStart"/>
+      <w:r>
+        <w:t>json</w:t>
+      </w:r>
+      <w:proofErr w:type="spellEnd"/>
+      <w:r>
+        <w:t xml:space="preserve"> metadata template into a python </w:t>
+      </w:r>
+      <w:proofErr w:type="spellStart"/>
+      <w:r>
+        <w:t>dict</w:t>
+      </w:r>
+      <w:proofErr w:type="spellEnd"/>
+      <w:r>
+        <w:t xml:space="preserve"> </w:t>
+      </w:r>
+      <w:proofErr w:type="spellStart"/>
       <w:r>
         <w:rPr>
           <w:i/>
@@ -1301,6 +1399,7 @@
         </w:rPr>
         <w:t>jsondict</w:t>
       </w:r>
+      <w:proofErr w:type="spellEnd"/>
       <w:r>
         <w:t>;</w:t>
       </w:r>
@@ -1313,9 +1412,15 @@
           <w:numId w:val="1"/>
         </w:numPr>
       </w:pPr>
-      <w:r>
-        <w:t xml:space="preserve">find the values that </w:t>
-      </w:r>
+      <w:proofErr w:type="gramStart"/>
+      <w:r>
+        <w:t>find</w:t>
+      </w:r>
+      <w:proofErr w:type="gramEnd"/>
+      <w:r>
+        <w:t xml:space="preserve"> the values that </w:t>
+      </w:r>
+      <w:proofErr w:type="spellStart"/>
       <w:r>
         <w:rPr>
           <w:i/>
@@ -1323,9 +1428,11 @@
         </w:rPr>
         <w:t>jsondict</w:t>
       </w:r>
+      <w:proofErr w:type="spellEnd"/>
       <w:r>
         <w:t xml:space="preserve"> needed from </w:t>
       </w:r>
+      <w:proofErr w:type="spellStart"/>
       <w:r>
         <w:rPr>
           <w:i/>
@@ -1333,6 +1440,7 @@
         </w:rPr>
         <w:t>xmlDict</w:t>
       </w:r>
+      <w:proofErr w:type="spellEnd"/>
       <w:r>
         <w:t xml:space="preserve">. </w:t>
       </w:r>
@@ -1363,8 +1471,21 @@
         <w:t>key</w:t>
       </w:r>
       <w:r>
-        <w:t>s of xml format and keys of json format should pre-understood</w:t>
-      </w:r>
+        <w:t xml:space="preserve">s of xml format and keys of </w:t>
+      </w:r>
+      <w:proofErr w:type="spellStart"/>
+      <w:r>
+        <w:t>json</w:t>
+      </w:r>
+      <w:proofErr w:type="spellEnd"/>
+      <w:r>
+        <w:t xml:space="preserve"> format should </w:t>
+      </w:r>
+      <w:proofErr w:type="gramStart"/>
+      <w:r>
+        <w:t>pre-understood</w:t>
+      </w:r>
+      <w:proofErr w:type="gramEnd"/>
       <w:r>
         <w:t>.</w:t>
       </w:r>
@@ -1423,15 +1544,25 @@
       <w:pPr>
         <w:pStyle w:val="berschrift2"/>
       </w:pPr>
-      <w:bookmarkStart w:id="2" w:name="_Toc527464646"/>
+      <w:bookmarkStart w:id="3" w:name="_Toc528065878"/>
+      <w:proofErr w:type="spellStart"/>
       <w:r>
         <w:t>tempjson.json</w:t>
       </w:r>
-      <w:bookmarkEnd w:id="2"/>
-    </w:p>
-    <w:p>
-      <w:r>
-        <w:t xml:space="preserve">This is a template of the json metadata. This file is loaded in </w:t>
+      <w:bookmarkEnd w:id="3"/>
+      <w:proofErr w:type="spellEnd"/>
+    </w:p>
+    <w:p>
+      <w:r>
+        <w:t xml:space="preserve">This is a template of the </w:t>
+      </w:r>
+      <w:proofErr w:type="spellStart"/>
+      <w:r>
+        <w:t>json</w:t>
+      </w:r>
+      <w:proofErr w:type="spellEnd"/>
+      <w:r>
+        <w:t xml:space="preserve"> metadata. This file is loaded in </w:t>
       </w:r>
       <w:r>
         <w:rPr>
@@ -1461,28 +1592,51 @@
         <w:rPr>
           <w:lang w:val="en-US"/>
         </w:rPr>
-        <w:t xml:space="preserve"> as a python dict </w:t>
-      </w:r>
-      <w:r>
-        <w:rPr>
-          <w:i/>
-          <w:lang w:val="en-US"/>
-        </w:rPr>
-        <w:t>jsondict.</w:t>
+        <w:t xml:space="preserve"> as a python </w:t>
+      </w:r>
+      <w:proofErr w:type="spellStart"/>
+      <w:r>
+        <w:rPr>
+          <w:lang w:val="en-US"/>
+        </w:rPr>
+        <w:t>dict</w:t>
+      </w:r>
+      <w:proofErr w:type="spellEnd"/>
+      <w:r>
+        <w:rPr>
+          <w:lang w:val="en-US"/>
+        </w:rPr>
+        <w:t xml:space="preserve"> </w:t>
+      </w:r>
+      <w:proofErr w:type="spellStart"/>
+      <w:r>
+        <w:rPr>
+          <w:i/>
+          <w:lang w:val="en-US"/>
+        </w:rPr>
+        <w:t>jsondict</w:t>
+      </w:r>
+      <w:proofErr w:type="spellEnd"/>
+      <w:r>
+        <w:rPr>
+          <w:i/>
+          <w:lang w:val="en-US"/>
+        </w:rPr>
+        <w:t>.</w:t>
       </w:r>
     </w:p>
     <w:p>
       <w:pPr>
         <w:pStyle w:val="berschrift2"/>
       </w:pPr>
-      <w:bookmarkStart w:id="3" w:name="_Toc527464647"/>
+      <w:bookmarkStart w:id="4" w:name="_Toc528065879"/>
       <w:r>
         <w:t>pyExcelReader</w:t>
       </w:r>
       <w:r>
         <w:t>.py</w:t>
       </w:r>
-      <w:bookmarkEnd w:id="3"/>
+      <w:bookmarkEnd w:id="4"/>
     </w:p>
     <w:p>
       <w:r>
@@ -1491,18 +1645,68 @@
       <w:r>
         <w:t xml:space="preserve"> contains two help functions </w:t>
       </w:r>
+      <w:proofErr w:type="spellStart"/>
       <w:r>
         <w:rPr>
           <w:i/>
           <w:u w:val="single"/>
         </w:rPr>
-        <w:t>from_DOI(f_doi, doi)</w:t>
-      </w:r>
+        <w:t>from_</w:t>
+      </w:r>
+      <w:proofErr w:type="gramStart"/>
       <w:r>
         <w:rPr>
           <w:i/>
           <w:u w:val="single"/>
         </w:rPr>
+        <w:t>DOI</w:t>
+      </w:r>
+      <w:proofErr w:type="spellEnd"/>
+      <w:r>
+        <w:rPr>
+          <w:i/>
+          <w:u w:val="single"/>
+        </w:rPr>
+        <w:t>(</w:t>
+      </w:r>
+      <w:proofErr w:type="spellStart"/>
+      <w:proofErr w:type="gramEnd"/>
+      <w:r>
+        <w:rPr>
+          <w:i/>
+          <w:u w:val="single"/>
+        </w:rPr>
+        <w:t>f_doi</w:t>
+      </w:r>
+      <w:proofErr w:type="spellEnd"/>
+      <w:r>
+        <w:rPr>
+          <w:i/>
+          <w:u w:val="single"/>
+        </w:rPr>
+        <w:t xml:space="preserve">, </w:t>
+      </w:r>
+      <w:proofErr w:type="spellStart"/>
+      <w:r>
+        <w:rPr>
+          <w:i/>
+          <w:u w:val="single"/>
+        </w:rPr>
+        <w:t>doi</w:t>
+      </w:r>
+      <w:proofErr w:type="spellEnd"/>
+      <w:r>
+        <w:rPr>
+          <w:i/>
+          <w:u w:val="single"/>
+        </w:rPr>
+        <w:t>)</w:t>
+      </w:r>
+      <w:r>
+        <w:rPr>
+          <w:i/>
+          <w:u w:val="single"/>
+        </w:rPr>
         <w:t xml:space="preserve"> </w:t>
       </w:r>
       <w:r>
@@ -1513,11 +1717,44 @@
           <w:i/>
           <w:u w:val="single"/>
         </w:rPr>
-        <w:t xml:space="preserve"> pyExlDict(filexl).</w:t>
+        <w:t xml:space="preserve"> </w:t>
+      </w:r>
+      <w:proofErr w:type="spellStart"/>
+      <w:r>
+        <w:rPr>
+          <w:i/>
+          <w:u w:val="single"/>
+        </w:rPr>
+        <w:t>pyExlDict</w:t>
+      </w:r>
+      <w:proofErr w:type="spellEnd"/>
+      <w:r>
+        <w:rPr>
+          <w:i/>
+          <w:u w:val="single"/>
+        </w:rPr>
+        <w:t>(</w:t>
+      </w:r>
+      <w:proofErr w:type="spellStart"/>
+      <w:r>
+        <w:rPr>
+          <w:i/>
+          <w:u w:val="single"/>
+        </w:rPr>
+        <w:t>filexl</w:t>
+      </w:r>
+      <w:proofErr w:type="spellEnd"/>
+      <w:r>
+        <w:rPr>
+          <w:i/>
+          <w:u w:val="single"/>
+        </w:rPr>
+        <w:t>).</w:t>
       </w:r>
       <w:r>
         <w:t xml:space="preserve"> (Only </w:t>
       </w:r>
+      <w:proofErr w:type="spellStart"/>
       <w:r>
         <w:rPr>
           <w:i/>
@@ -1525,52 +1762,151 @@
         </w:rPr>
         <w:t>from_DOI</w:t>
       </w:r>
-      <w:r>
-        <w:t xml:space="preserve"> is used in copernicus’ transformation.)</w:t>
+      <w:proofErr w:type="spellEnd"/>
+      <w:r>
+        <w:t xml:space="preserve"> is used in </w:t>
+      </w:r>
+      <w:proofErr w:type="spellStart"/>
+      <w:proofErr w:type="gramStart"/>
+      <w:r>
+        <w:t>copernicus</w:t>
+      </w:r>
+      <w:proofErr w:type="spellEnd"/>
+      <w:proofErr w:type="gramEnd"/>
+      <w:r>
+        <w:t>’ transformation.)</w:t>
       </w:r>
     </w:p>
     <w:p>
       <w:pPr>
         <w:pStyle w:val="berschrift3"/>
       </w:pPr>
-      <w:bookmarkStart w:id="4" w:name="_Toc527464648"/>
+      <w:bookmarkStart w:id="5" w:name="_Toc528065880"/>
+      <w:proofErr w:type="spellStart"/>
       <w:r>
         <w:t>f</w:t>
       </w:r>
       <w:r>
-        <w:t>rom_DOI(f_doi, doi)</w:t>
-      </w:r>
-      <w:bookmarkEnd w:id="4"/>
-    </w:p>
-    <w:p>
-      <w:r>
-        <w:t>This function finds ctx_ID and ou_ID of the institute to which the publication belongs.</w:t>
-      </w:r>
-    </w:p>
-    <w:p>
-      <w:r>
-        <w:t>f_doi is the file that contains mapping from doi to the 3 digit MPI_ID.</w:t>
-      </w:r>
-    </w:p>
-    <w:p>
-      <w:r>
-        <w:t>doi is the digital object id of the publication.</w:t>
-      </w:r>
-    </w:p>
-    <w:p>
-      <w:r>
-        <w:t>A subsidiary file “instID_ctxID.xlsx” is needed in this function. This file maps MPI_ID to ctx_ID and ou_ID. This file should be located in “subsidiary_doc” folder. This file is not complete yet (13.09.2018) and should be completed as soon as possible.</w:t>
+        <w:t>rom_</w:t>
+      </w:r>
+      <w:proofErr w:type="gramStart"/>
+      <w:r>
+        <w:t>DOI</w:t>
+      </w:r>
+      <w:proofErr w:type="spellEnd"/>
+      <w:r>
+        <w:t>(</w:t>
+      </w:r>
+      <w:proofErr w:type="spellStart"/>
+      <w:proofErr w:type="gramEnd"/>
+      <w:r>
+        <w:t>f_doi</w:t>
+      </w:r>
+      <w:proofErr w:type="spellEnd"/>
+      <w:r>
+        <w:t xml:space="preserve">, </w:t>
+      </w:r>
+      <w:proofErr w:type="spellStart"/>
+      <w:r>
+        <w:t>doi</w:t>
+      </w:r>
+      <w:proofErr w:type="spellEnd"/>
+      <w:r>
+        <w:t>)</w:t>
+      </w:r>
+      <w:bookmarkEnd w:id="5"/>
+    </w:p>
+    <w:p>
+      <w:r>
+        <w:t xml:space="preserve">This function finds </w:t>
+      </w:r>
+      <w:proofErr w:type="spellStart"/>
+      <w:r>
+        <w:t>ctx_ID</w:t>
+      </w:r>
+      <w:proofErr w:type="spellEnd"/>
+      <w:r>
+        <w:t xml:space="preserve"> and </w:t>
+      </w:r>
+      <w:proofErr w:type="spellStart"/>
+      <w:r>
+        <w:t>ou_ID</w:t>
+      </w:r>
+      <w:proofErr w:type="spellEnd"/>
+      <w:r>
+        <w:t xml:space="preserve"> of the institute to which the publication belongs.</w:t>
+      </w:r>
+    </w:p>
+    <w:p>
+      <w:proofErr w:type="spellStart"/>
+      <w:proofErr w:type="gramStart"/>
+      <w:r>
+        <w:t>f_doi</w:t>
+      </w:r>
+      <w:proofErr w:type="spellEnd"/>
+      <w:proofErr w:type="gramEnd"/>
+      <w:r>
+        <w:t xml:space="preserve"> is the file that contains mapping from </w:t>
+      </w:r>
+      <w:proofErr w:type="spellStart"/>
+      <w:r>
+        <w:t>doi</w:t>
+      </w:r>
+      <w:proofErr w:type="spellEnd"/>
+      <w:r>
+        <w:t xml:space="preserve"> to the 3 digit MPI_ID.</w:t>
+      </w:r>
+    </w:p>
+    <w:p>
+      <w:proofErr w:type="spellStart"/>
+      <w:proofErr w:type="gramStart"/>
+      <w:r>
+        <w:t>doi</w:t>
+      </w:r>
+      <w:proofErr w:type="spellEnd"/>
+      <w:proofErr w:type="gramEnd"/>
+      <w:r>
+        <w:t xml:space="preserve"> is the digital object id of the publication.</w:t>
+      </w:r>
+    </w:p>
+    <w:p>
+      <w:r>
+        <w:t xml:space="preserve">A subsidiary file “instID_ctxID.xlsx” is needed in this function. This file maps MPI_ID to </w:t>
+      </w:r>
+      <w:proofErr w:type="spellStart"/>
+      <w:r>
+        <w:t>ctx_ID</w:t>
+      </w:r>
+      <w:proofErr w:type="spellEnd"/>
+      <w:r>
+        <w:t xml:space="preserve"> and </w:t>
+      </w:r>
+      <w:proofErr w:type="spellStart"/>
+      <w:r>
+        <w:t>ou_ID</w:t>
+      </w:r>
+      <w:proofErr w:type="spellEnd"/>
+      <w:r>
+        <w:t>. This file should be located in “</w:t>
+      </w:r>
+      <w:proofErr w:type="spellStart"/>
+      <w:r>
+        <w:t>subsidiary_doc</w:t>
+      </w:r>
+      <w:proofErr w:type="spellEnd"/>
+      <w:r>
+        <w:t>” folder. This file is not complete yet (13.09.2018) and should be completed as soon as possible.</w:t>
       </w:r>
     </w:p>
     <w:p>
       <w:pPr>
         <w:pStyle w:val="berschrift2"/>
       </w:pPr>
-      <w:bookmarkStart w:id="5" w:name="_Toc527464649"/>
+      <w:bookmarkStart w:id="6" w:name="_Toc528065881"/>
       <w:r>
         <w:t>urlRequest.py</w:t>
       </w:r>
-      <w:bookmarkEnd w:id="5"/>
+      <w:bookmarkEnd w:id="6"/>
     </w:p>
     <w:p>
       <w:r>
@@ -1619,39 +1955,103 @@
       <w:pPr>
         <w:pStyle w:val="berschrift3"/>
       </w:pPr>
-      <w:bookmarkStart w:id="6" w:name="_Toc527464650"/>
-      <w:r>
-        <w:t>loginRequest(namePass):</w:t>
-      </w:r>
-      <w:bookmarkEnd w:id="6"/>
+      <w:bookmarkStart w:id="7" w:name="_Toc528065882"/>
+      <w:proofErr w:type="spellStart"/>
+      <w:proofErr w:type="gramStart"/>
+      <w:r>
+        <w:t>loginRequest</w:t>
+      </w:r>
+      <w:proofErr w:type="spellEnd"/>
+      <w:r>
+        <w:t>(</w:t>
+      </w:r>
+      <w:proofErr w:type="spellStart"/>
+      <w:proofErr w:type="gramEnd"/>
+      <w:r>
+        <w:t>namePass</w:t>
+      </w:r>
+      <w:proofErr w:type="spellEnd"/>
+      <w:r>
+        <w:t>):</w:t>
+      </w:r>
+      <w:bookmarkEnd w:id="7"/>
     </w:p>
     <w:p>
       <w:r>
         <w:t>L</w:t>
       </w:r>
       <w:r>
-        <w:t>ogin in Pure, get the Token which is necessary for further pdf upload and item upload.</w:t>
-      </w:r>
-    </w:p>
-    <w:p>
-      <w:r>
-        <w:t>namePass should in the form of “name:password”.</w:t>
+        <w:t xml:space="preserve">ogin in </w:t>
+      </w:r>
+      <w:proofErr w:type="gramStart"/>
+      <w:r>
+        <w:t>Pure,</w:t>
+      </w:r>
+      <w:proofErr w:type="gramEnd"/>
+      <w:r>
+        <w:t xml:space="preserve"> get the Token which is necessary for further pdf upload and item upload.</w:t>
+      </w:r>
+    </w:p>
+    <w:p>
+      <w:proofErr w:type="spellStart"/>
+      <w:proofErr w:type="gramStart"/>
+      <w:r>
+        <w:t>namePass</w:t>
+      </w:r>
+      <w:proofErr w:type="spellEnd"/>
+      <w:proofErr w:type="gramEnd"/>
+      <w:r>
+        <w:t xml:space="preserve"> should in the form of “</w:t>
+      </w:r>
+      <w:proofErr w:type="spellStart"/>
+      <w:r>
+        <w:t>name:password</w:t>
+      </w:r>
+      <w:proofErr w:type="spellEnd"/>
+      <w:r>
+        <w:t>”.</w:t>
       </w:r>
     </w:p>
     <w:p>
       <w:pPr>
         <w:pStyle w:val="berschrift3"/>
       </w:pPr>
-      <w:bookmarkStart w:id="7" w:name="_Toc527464651"/>
+      <w:bookmarkStart w:id="8" w:name="_Toc528065883"/>
+      <w:proofErr w:type="spellStart"/>
+      <w:proofErr w:type="gramStart"/>
       <w:r>
         <w:lastRenderedPageBreak/>
-        <w:t>affRequest(name,  ouID_MPI):</w:t>
-      </w:r>
-      <w:bookmarkEnd w:id="7"/>
-    </w:p>
-    <w:p>
-      <w:r>
-        <w:t xml:space="preserve">Search for the ou_ID of the name in Pure via REST API. </w:t>
+        <w:t>affRequest</w:t>
+      </w:r>
+      <w:proofErr w:type="spellEnd"/>
+      <w:r>
+        <w:t>(</w:t>
+      </w:r>
+      <w:proofErr w:type="gramEnd"/>
+      <w:r>
+        <w:t xml:space="preserve">name,  </w:t>
+      </w:r>
+      <w:proofErr w:type="spellStart"/>
+      <w:r>
+        <w:t>ouID_MPI</w:t>
+      </w:r>
+      <w:proofErr w:type="spellEnd"/>
+      <w:r>
+        <w:t>):</w:t>
+      </w:r>
+      <w:bookmarkEnd w:id="8"/>
+    </w:p>
+    <w:p>
+      <w:r>
+        <w:t xml:space="preserve">Search for the </w:t>
+      </w:r>
+      <w:proofErr w:type="spellStart"/>
+      <w:r>
+        <w:t>ou_ID</w:t>
+      </w:r>
+      <w:proofErr w:type="spellEnd"/>
+      <w:r>
+        <w:t xml:space="preserve"> of the name in Pure via REST API. </w:t>
       </w:r>
     </w:p>
     <w:p>
@@ -1660,13 +2060,44 @@
       </w:r>
     </w:p>
     <w:p>
-      <w:r>
-        <w:t xml:space="preserve">ouID_MPI is the ou_ID found by doi mapping. </w:t>
-      </w:r>
-    </w:p>
-    <w:p>
-      <w:r>
-        <w:t xml:space="preserve">Elastic search won’t be done for those MPI internal affiliations when the ouID_MPI is not “xxx”. </w:t>
+      <w:proofErr w:type="spellStart"/>
+      <w:proofErr w:type="gramStart"/>
+      <w:r>
+        <w:t>ouID_MPI</w:t>
+      </w:r>
+      <w:proofErr w:type="spellEnd"/>
+      <w:proofErr w:type="gramEnd"/>
+      <w:r>
+        <w:t xml:space="preserve"> is the </w:t>
+      </w:r>
+      <w:proofErr w:type="spellStart"/>
+      <w:r>
+        <w:t>ou_ID</w:t>
+      </w:r>
+      <w:proofErr w:type="spellEnd"/>
+      <w:r>
+        <w:t xml:space="preserve"> found by </w:t>
+      </w:r>
+      <w:proofErr w:type="spellStart"/>
+      <w:r>
+        <w:t>doi</w:t>
+      </w:r>
+      <w:proofErr w:type="spellEnd"/>
+      <w:r>
+        <w:t xml:space="preserve"> mapping. </w:t>
+      </w:r>
+    </w:p>
+    <w:p>
+      <w:r>
+        <w:t xml:space="preserve">Elastic search won’t be done for those MPI internal affiliations when the </w:t>
+      </w:r>
+      <w:proofErr w:type="spellStart"/>
+      <w:r>
+        <w:t>ouID_MPI</w:t>
+      </w:r>
+      <w:proofErr w:type="spellEnd"/>
+      <w:r>
+        <w:t xml:space="preserve"> is not “xxx”. </w:t>
       </w:r>
     </w:p>
     <w:p>
@@ -1709,17 +2140,41 @@
           <w:lang w:val="en-US"/>
         </w:rPr>
       </w:pPr>
-      <w:bookmarkStart w:id="8" w:name="_Toc527464652"/>
+      <w:bookmarkStart w:id="9" w:name="_Toc528065884"/>
+      <w:proofErr w:type="spellStart"/>
+      <w:proofErr w:type="gramStart"/>
       <w:r>
         <w:t>upfileRequest</w:t>
       </w:r>
-      <w:r>
-        <w:rPr>
-          <w:lang w:val="en-US"/>
-        </w:rPr>
-        <w:t>(Token, filePath, filename):</w:t>
-      </w:r>
-      <w:bookmarkEnd w:id="8"/>
+      <w:proofErr w:type="spellEnd"/>
+      <w:r>
+        <w:rPr>
+          <w:lang w:val="en-US"/>
+        </w:rPr>
+        <w:t>(</w:t>
+      </w:r>
+      <w:proofErr w:type="gramEnd"/>
+      <w:r>
+        <w:rPr>
+          <w:lang w:val="en-US"/>
+        </w:rPr>
+        <w:t xml:space="preserve">Token, </w:t>
+      </w:r>
+      <w:proofErr w:type="spellStart"/>
+      <w:r>
+        <w:rPr>
+          <w:lang w:val="en-US"/>
+        </w:rPr>
+        <w:t>filePath</w:t>
+      </w:r>
+      <w:proofErr w:type="spellEnd"/>
+      <w:r>
+        <w:rPr>
+          <w:lang w:val="en-US"/>
+        </w:rPr>
+        <w:t>, filename):</w:t>
+      </w:r>
+      <w:bookmarkEnd w:id="9"/>
     </w:p>
     <w:p>
       <w:pPr>
@@ -1737,13 +2192,27 @@
         <w:rPr>
           <w:lang w:val="en-US"/>
         </w:rPr>
-        <w:t xml:space="preserve"> via REST API</w:t>
-      </w:r>
-      <w:r>
-        <w:rPr>
-          <w:lang w:val="en-US"/>
-        </w:rPr>
-        <w:t xml:space="preserve">, get the </w:t>
+        <w:t xml:space="preserve"> via REST </w:t>
+      </w:r>
+      <w:proofErr w:type="gramStart"/>
+      <w:r>
+        <w:rPr>
+          <w:lang w:val="en-US"/>
+        </w:rPr>
+        <w:t>API</w:t>
+      </w:r>
+      <w:r>
+        <w:rPr>
+          <w:lang w:val="en-US"/>
+        </w:rPr>
+        <w:t>,</w:t>
+      </w:r>
+      <w:proofErr w:type="gramEnd"/>
+      <w:r>
+        <w:rPr>
+          <w:lang w:val="en-US"/>
+        </w:rPr>
+        <w:t xml:space="preserve"> get the </w:t>
       </w:r>
       <w:r>
         <w:rPr>
@@ -1751,6 +2220,7 @@
         </w:rPr>
         <w:t>‘</w:t>
       </w:r>
+      <w:proofErr w:type="spellStart"/>
       <w:r>
         <w:rPr>
           <w:i/>
@@ -1758,6 +2228,7 @@
         </w:rPr>
         <w:t>upfileId</w:t>
       </w:r>
+      <w:proofErr w:type="spellEnd"/>
       <w:r>
         <w:rPr>
           <w:lang w:val="en-US"/>
@@ -1812,7 +2283,21 @@
         <w:rPr>
           <w:lang w:val="en-US"/>
         </w:rPr>
-        <w:t xml:space="preserve">’ in json format </w:t>
+        <w:t xml:space="preserve">’ in </w:t>
+      </w:r>
+      <w:proofErr w:type="spellStart"/>
+      <w:r>
+        <w:rPr>
+          <w:lang w:val="en-US"/>
+        </w:rPr>
+        <w:t>json</w:t>
+      </w:r>
+      <w:proofErr w:type="spellEnd"/>
+      <w:r>
+        <w:rPr>
+          <w:lang w:val="en-US"/>
+        </w:rPr>
+        <w:t xml:space="preserve"> format </w:t>
       </w:r>
       <w:r>
         <w:rPr>
@@ -1859,14 +2344,44 @@
           <w:lang w:val="en-US"/>
         </w:rPr>
       </w:pPr>
-      <w:bookmarkStart w:id="9" w:name="_Toc527464653"/>
-      <w:r>
-        <w:rPr>
-          <w:lang w:val="en-US"/>
-        </w:rPr>
-        <w:t>itemsRequest(Token, jsonfile):</w:t>
-      </w:r>
-      <w:bookmarkEnd w:id="9"/>
+      <w:bookmarkStart w:id="10" w:name="_Toc528065885"/>
+      <w:proofErr w:type="spellStart"/>
+      <w:proofErr w:type="gramStart"/>
+      <w:r>
+        <w:rPr>
+          <w:lang w:val="en-US"/>
+        </w:rPr>
+        <w:t>itemsRequest</w:t>
+      </w:r>
+      <w:proofErr w:type="spellEnd"/>
+      <w:r>
+        <w:rPr>
+          <w:lang w:val="en-US"/>
+        </w:rPr>
+        <w:t>(</w:t>
+      </w:r>
+      <w:proofErr w:type="gramEnd"/>
+      <w:r>
+        <w:rPr>
+          <w:lang w:val="en-US"/>
+        </w:rPr>
+        <w:t xml:space="preserve">Token, </w:t>
+      </w:r>
+      <w:proofErr w:type="spellStart"/>
+      <w:r>
+        <w:rPr>
+          <w:lang w:val="en-US"/>
+        </w:rPr>
+        <w:t>jsonfile</w:t>
+      </w:r>
+      <w:proofErr w:type="spellEnd"/>
+      <w:r>
+        <w:rPr>
+          <w:lang w:val="en-US"/>
+        </w:rPr>
+        <w:t>):</w:t>
+      </w:r>
+      <w:bookmarkEnd w:id="10"/>
     </w:p>
     <w:p>
       <w:pPr>
@@ -1886,11 +2401,19 @@
         </w:rPr>
         <w:t xml:space="preserve">pload the </w:t>
       </w:r>
-      <w:r>
-        <w:rPr>
-          <w:lang w:val="en-US"/>
-        </w:rPr>
-        <w:t xml:space="preserve">json format </w:t>
+      <w:proofErr w:type="spellStart"/>
+      <w:r>
+        <w:rPr>
+          <w:lang w:val="en-US"/>
+        </w:rPr>
+        <w:t>json</w:t>
+      </w:r>
+      <w:proofErr w:type="spellEnd"/>
+      <w:r>
+        <w:rPr>
+          <w:lang w:val="en-US"/>
+        </w:rPr>
+        <w:t xml:space="preserve"> format </w:t>
       </w:r>
       <w:r>
         <w:rPr>
@@ -1898,6 +2421,7 @@
         </w:rPr>
         <w:t xml:space="preserve">metadata </w:t>
       </w:r>
+      <w:proofErr w:type="spellStart"/>
       <w:r>
         <w:rPr>
           <w:i/>
@@ -1905,6 +2429,7 @@
         </w:rPr>
         <w:t>jsonfile</w:t>
       </w:r>
+      <w:proofErr w:type="spellEnd"/>
       <w:r>
         <w:rPr>
           <w:lang w:val="en-US"/>
@@ -1914,17 +2439,145 @@
     </w:p>
     <w:p>
       <w:pPr>
+        <w:rPr>
+          <w:lang w:val="en-US"/>
+        </w:rPr>
+      </w:pPr>
+      <w:r>
+        <w:rPr>
+          <w:lang w:val="en-US"/>
+        </w:rPr>
+        <w:t xml:space="preserve">Call </w:t>
+      </w:r>
+      <w:proofErr w:type="spellStart"/>
+      <w:proofErr w:type="gramStart"/>
+      <w:r>
+        <w:rPr>
+          <w:i/>
+          <w:u w:val="single"/>
+          <w:lang w:val="en-US"/>
+        </w:rPr>
+        <w:t>itemsSubmit</w:t>
+      </w:r>
+      <w:proofErr w:type="spellEnd"/>
+      <w:r>
+        <w:rPr>
+          <w:i/>
+          <w:u w:val="single"/>
+          <w:lang w:val="en-US"/>
+        </w:rPr>
+        <w:t>(</w:t>
+      </w:r>
+      <w:proofErr w:type="gramEnd"/>
+      <w:r>
+        <w:rPr>
+          <w:i/>
+          <w:u w:val="single"/>
+          <w:lang w:val="en-US"/>
+        </w:rPr>
+        <w:t>)</w:t>
+      </w:r>
+      <w:r>
+        <w:rPr>
+          <w:lang w:val="en-US"/>
+        </w:rPr>
+        <w:t xml:space="preserve"> function to submit the current uploaded item.</w:t>
+      </w:r>
+    </w:p>
+    <w:p>
+      <w:pPr>
+        <w:pStyle w:val="berschrift3"/>
+        <w:rPr>
+          <w:lang w:val="en-US"/>
+        </w:rPr>
+      </w:pPr>
+      <w:bookmarkStart w:id="11" w:name="_Toc528065886"/>
+      <w:proofErr w:type="spellStart"/>
+      <w:proofErr w:type="gramStart"/>
+      <w:r>
+        <w:rPr>
+          <w:lang w:val="en-US"/>
+        </w:rPr>
+        <w:t>itemsSubmit</w:t>
+      </w:r>
+      <w:proofErr w:type="spellEnd"/>
+      <w:r>
+        <w:rPr>
+          <w:lang w:val="en-US"/>
+        </w:rPr>
+        <w:t>(</w:t>
+      </w:r>
+      <w:proofErr w:type="gramEnd"/>
+      <w:r>
+        <w:rPr>
+          <w:lang w:val="en-US"/>
+        </w:rPr>
+        <w:t xml:space="preserve">Token, </w:t>
+      </w:r>
+      <w:proofErr w:type="spellStart"/>
+      <w:r>
+        <w:rPr>
+          <w:lang w:val="en-US"/>
+        </w:rPr>
+        <w:t>objId,modiDate</w:t>
+      </w:r>
+      <w:proofErr w:type="spellEnd"/>
+      <w:r>
+        <w:rPr>
+          <w:lang w:val="en-US"/>
+        </w:rPr>
+        <w:t>):</w:t>
+      </w:r>
+      <w:bookmarkEnd w:id="11"/>
+    </w:p>
+    <w:p>
+      <w:pPr>
+        <w:rPr>
+          <w:lang w:val="en-US"/>
+        </w:rPr>
+      </w:pPr>
+      <w:r>
+        <w:rPr>
+          <w:lang w:val="en-US"/>
+        </w:rPr>
+        <w:t xml:space="preserve">Submit the uploaded item to Pure via REST API. The last two parameters </w:t>
+      </w:r>
+      <w:proofErr w:type="gramStart"/>
+      <w:r>
+        <w:rPr>
+          <w:lang w:val="en-US"/>
+        </w:rPr>
+        <w:t>comes</w:t>
+      </w:r>
+      <w:proofErr w:type="gramEnd"/>
+      <w:r>
+        <w:rPr>
+          <w:lang w:val="en-US"/>
+        </w:rPr>
+        <w:t xml:space="preserve"> from the response of item uploading request.</w:t>
+      </w:r>
+    </w:p>
+    <w:p>
+      <w:pPr>
         <w:pStyle w:val="berschrift2"/>
         <w:rPr>
           <w:lang w:val="en-US"/>
         </w:rPr>
       </w:pPr>
-      <w:bookmarkStart w:id="10" w:name="_Toc527464654"/>
-      <w:r>
-        <w:rPr>
-          <w:lang w:val="en-US"/>
-        </w:rPr>
-        <w:t>subsidiary_docs (folder</w:t>
+      <w:bookmarkStart w:id="12" w:name="_Toc528065887"/>
+      <w:proofErr w:type="spellStart"/>
+      <w:r>
+        <w:rPr>
+          <w:lang w:val="en-US"/>
+        </w:rPr>
+        <w:t>subsidiary_docs</w:t>
+      </w:r>
+      <w:proofErr w:type="spellEnd"/>
+      <w:r>
+        <w:rPr>
+          <w:lang w:val="en-US"/>
+        </w:rPr>
+        <w:t xml:space="preserve"> (folder</w:t>
       </w:r>
       <w:r>
         <w:rPr>
@@ -1938,7 +2591,7 @@
         </w:rPr>
         <w:t>)</w:t>
       </w:r>
-      <w:bookmarkEnd w:id="10"/>
+      <w:bookmarkEnd w:id="12"/>
     </w:p>
     <w:p>
       <w:pPr>
@@ -1962,7 +2615,21 @@
         <w:rPr>
           <w:lang w:val="en-US"/>
         </w:rPr>
-        <w:t xml:space="preserve">.xlsx or .csv files) </w:t>
+        <w:t>.</w:t>
+      </w:r>
+      <w:proofErr w:type="spellStart"/>
+      <w:r>
+        <w:rPr>
+          <w:lang w:val="en-US"/>
+        </w:rPr>
+        <w:t>xlsx</w:t>
+      </w:r>
+      <w:proofErr w:type="spellEnd"/>
+      <w:r>
+        <w:rPr>
+          <w:lang w:val="en-US"/>
+        </w:rPr>
+        <w:t xml:space="preserve"> or .csv files) </w:t>
       </w:r>
       <w:r>
         <w:rPr>
@@ -1978,7 +2645,7 @@
           <w:lang w:val="en-US"/>
         </w:rPr>
       </w:pPr>
-      <w:bookmarkStart w:id="11" w:name="_Toc527464655"/>
+      <w:bookmarkStart w:id="13" w:name="_Toc528065888"/>
       <w:r>
         <w:rPr>
           <w:lang w:val="en-US"/>
@@ -1991,7 +2658,7 @@
         </w:rPr>
         <w:t>.xlsx</w:t>
       </w:r>
-      <w:bookmarkEnd w:id="11"/>
+      <w:bookmarkEnd w:id="13"/>
     </w:p>
     <w:p>
       <w:pPr>
@@ -2027,8 +2694,30 @@
         <w:rPr>
           <w:lang w:val="en-US"/>
         </w:rPr>
-        <w:t xml:space="preserve"> of MPI institutes to their ctx_ID(</w:t>
-      </w:r>
+        <w:t xml:space="preserve"> of MPI institutes to their </w:t>
+      </w:r>
+      <w:proofErr w:type="spellStart"/>
+      <w:r>
+        <w:rPr>
+          <w:lang w:val="en-US"/>
+        </w:rPr>
+        <w:t>ctx_</w:t>
+      </w:r>
+      <w:proofErr w:type="gramStart"/>
+      <w:r>
+        <w:rPr>
+          <w:lang w:val="en-US"/>
+        </w:rPr>
+        <w:t>ID</w:t>
+      </w:r>
+      <w:proofErr w:type="spellEnd"/>
+      <w:r>
+        <w:rPr>
+          <w:lang w:val="en-US"/>
+        </w:rPr>
+        <w:t>(</w:t>
+      </w:r>
+      <w:proofErr w:type="gramEnd"/>
       <w:r>
         <w:rPr>
           <w:lang w:val="en-US"/>
@@ -2045,7 +2734,21 @@
         <w:rPr>
           <w:lang w:val="en-US"/>
         </w:rPr>
-        <w:t>used for item forwarding) and ou_ID(</w:t>
+        <w:t xml:space="preserve">used for item forwarding) and </w:t>
+      </w:r>
+      <w:proofErr w:type="spellStart"/>
+      <w:r>
+        <w:rPr>
+          <w:lang w:val="en-US"/>
+        </w:rPr>
+        <w:t>ou_ID</w:t>
+      </w:r>
+      <w:proofErr w:type="spellEnd"/>
+      <w:r>
+        <w:rPr>
+          <w:lang w:val="en-US"/>
+        </w:rPr>
+        <w:t>(</w:t>
       </w:r>
       <w:r>
         <w:rPr>
@@ -2090,13 +2793,41 @@
         </w:rPr>
         <w:t xml:space="preserve"> relatively consistent and is referred by </w:t>
       </w:r>
+      <w:proofErr w:type="spellStart"/>
       <w:r>
         <w:rPr>
           <w:b/>
           <w:i/>
           <w:lang w:val="en-US"/>
         </w:rPr>
-        <w:t>from_DOI()</w:t>
+        <w:t>from_</w:t>
+      </w:r>
+      <w:proofErr w:type="gramStart"/>
+      <w:r>
+        <w:rPr>
+          <w:b/>
+          <w:i/>
+          <w:lang w:val="en-US"/>
+        </w:rPr>
+        <w:t>DOI</w:t>
+      </w:r>
+      <w:proofErr w:type="spellEnd"/>
+      <w:r>
+        <w:rPr>
+          <w:b/>
+          <w:i/>
+          <w:lang w:val="en-US"/>
+        </w:rPr>
+        <w:t>(</w:t>
+      </w:r>
+      <w:proofErr w:type="gramEnd"/>
+      <w:r>
+        <w:rPr>
+          <w:b/>
+          <w:i/>
+          <w:lang w:val="en-US"/>
+        </w:rPr>
+        <w:t>)</w:t>
       </w:r>
       <w:r>
         <w:rPr>
@@ -2112,13 +2843,17 @@
           <w:lang w:val="en-US"/>
         </w:rPr>
       </w:pPr>
-      <w:bookmarkStart w:id="12" w:name="_Toc527464656"/>
+      <w:bookmarkStart w:id="14" w:name="_Toc528065889"/>
+      <w:proofErr w:type="spellStart"/>
+      <w:proofErr w:type="gramStart"/>
       <w:r>
         <w:rPr>
           <w:lang w:val="en-US"/>
         </w:rPr>
         <w:t>copernicus</w:t>
       </w:r>
+      <w:proofErr w:type="spellEnd"/>
+      <w:proofErr w:type="gramEnd"/>
       <w:r>
         <w:rPr>
           <w:lang w:val="en-US"/>
@@ -2137,7 +2872,7 @@
         </w:rPr>
         <w:t>)</w:t>
       </w:r>
-      <w:bookmarkEnd w:id="12"/>
+      <w:bookmarkEnd w:id="14"/>
     </w:p>
     <w:p>
       <w:pPr>
@@ -2151,12 +2886,21 @@
         </w:rPr>
         <w:t xml:space="preserve">This folder contains all the .xml metadata to be transformed, the corresponding pdf to be attached and a summary sheet </w:t>
       </w:r>
-      <w:r>
-        <w:rPr>
-          <w:i/>
-          <w:lang w:val="en-US"/>
-        </w:rPr>
-        <w:t>rsc_</w:t>
+      <w:proofErr w:type="spellStart"/>
+      <w:r>
+        <w:rPr>
+          <w:i/>
+          <w:lang w:val="en-US"/>
+        </w:rPr>
+        <w:t>rsc</w:t>
+      </w:r>
+      <w:proofErr w:type="spellEnd"/>
+      <w:r>
+        <w:rPr>
+          <w:i/>
+          <w:lang w:val="en-US"/>
+        </w:rPr>
+        <w:t>_</w:t>
       </w:r>
       <w:r>
         <w:t xml:space="preserve"> </w:t>
@@ -2189,14 +2933,22 @@
           <w:lang w:val="en-US"/>
         </w:rPr>
       </w:pPr>
-      <w:bookmarkStart w:id="13" w:name="_Toc527464657"/>
-      <w:r>
-        <w:rPr>
-          <w:lang w:val="en-US"/>
-        </w:rPr>
-        <w:t>metadata files:  *.xml</w:t>
-      </w:r>
-      <w:bookmarkEnd w:id="13"/>
+      <w:bookmarkStart w:id="15" w:name="_Toc528065890"/>
+      <w:proofErr w:type="gramStart"/>
+      <w:r>
+        <w:rPr>
+          <w:lang w:val="en-US"/>
+        </w:rPr>
+        <w:t>metadata</w:t>
+      </w:r>
+      <w:proofErr w:type="gramEnd"/>
+      <w:r>
+        <w:rPr>
+          <w:lang w:val="en-US"/>
+        </w:rPr>
+        <w:t xml:space="preserve"> files:  *.xml</w:t>
+      </w:r>
+      <w:bookmarkEnd w:id="15"/>
     </w:p>
     <w:p>
       <w:pPr>
@@ -2205,14 +2957,22 @@
           <w:lang w:val="en-US"/>
         </w:rPr>
       </w:pPr>
-      <w:bookmarkStart w:id="14" w:name="_Toc527464658"/>
-      <w:r>
-        <w:rPr>
-          <w:lang w:val="en-US"/>
-        </w:rPr>
-        <w:t>corresponding  attached files: *.pdf</w:t>
-      </w:r>
-      <w:bookmarkEnd w:id="14"/>
+      <w:bookmarkStart w:id="16" w:name="_Toc528065891"/>
+      <w:proofErr w:type="gramStart"/>
+      <w:r>
+        <w:rPr>
+          <w:lang w:val="en-US"/>
+        </w:rPr>
+        <w:t>corresponding  attached</w:t>
+      </w:r>
+      <w:proofErr w:type="gramEnd"/>
+      <w:r>
+        <w:rPr>
+          <w:lang w:val="en-US"/>
+        </w:rPr>
+        <w:t xml:space="preserve"> files: *.pdf</w:t>
+      </w:r>
+      <w:bookmarkEnd w:id="16"/>
     </w:p>
     <w:p>
       <w:pPr>
@@ -2221,7 +2981,7 @@
           <w:lang w:val="en-US"/>
         </w:rPr>
       </w:pPr>
-      <w:bookmarkStart w:id="15" w:name="_Toc527464659"/>
+      <w:bookmarkStart w:id="17" w:name="_Toc528065892"/>
       <w:r>
         <w:rPr>
           <w:lang w:val="en-US"/>
@@ -2234,19 +2994,33 @@
         </w:rPr>
         <w:t>.csv</w:t>
       </w:r>
-      <w:bookmarkEnd w:id="15"/>
-    </w:p>
-    <w:p>
-      <w:pPr>
-        <w:rPr>
-          <w:lang w:val="en-US"/>
-        </w:rPr>
-      </w:pPr>
-      <w:r>
-        <w:rPr>
-          <w:lang w:val="en-US"/>
-        </w:rPr>
-        <w:t>This file contains the mapping from the doi (column 0) of a publication item to the 3-digit MPI_ID (column 3) of the corresponding MPI institute.</w:t>
+      <w:bookmarkEnd w:id="17"/>
+    </w:p>
+    <w:p>
+      <w:pPr>
+        <w:rPr>
+          <w:lang w:val="en-US"/>
+        </w:rPr>
+      </w:pPr>
+      <w:r>
+        <w:rPr>
+          <w:lang w:val="en-US"/>
+        </w:rPr>
+        <w:t xml:space="preserve">This file contains the mapping from the </w:t>
+      </w:r>
+      <w:proofErr w:type="spellStart"/>
+      <w:r>
+        <w:rPr>
+          <w:lang w:val="en-US"/>
+        </w:rPr>
+        <w:t>doi</w:t>
+      </w:r>
+      <w:proofErr w:type="spellEnd"/>
+      <w:r>
+        <w:rPr>
+          <w:lang w:val="en-US"/>
+        </w:rPr>
+        <w:t xml:space="preserve"> (column 0) of a publication item to the 3-digit MPI_ID (column 3) of the corresponding MPI institute.</w:t>
       </w:r>
     </w:p>
     <w:p>
@@ -2303,6 +3077,7 @@
         </w:rPr>
         <w:t xml:space="preserve"> as </w:t>
       </w:r>
+      <w:proofErr w:type="spellStart"/>
       <w:r>
         <w:rPr>
           <w:i/>
@@ -2310,6 +3085,7 @@
         </w:rPr>
         <w:t>fileDOIaff</w:t>
       </w:r>
+      <w:proofErr w:type="spellEnd"/>
       <w:r>
         <w:rPr>
           <w:i/>
@@ -2340,6 +3116,7 @@
         <w:rPr>
           <w:lang w:val="en-US"/>
         </w:rPr>
+        <w:lastRenderedPageBreak/>
         <w:t xml:space="preserve">This file </w:t>
       </w:r>
       <w:r>
@@ -2390,8 +3167,6 @@
         </w:rPr>
         <w:t>files come</w:t>
       </w:r>
-      <w:bookmarkStart w:id="16" w:name="_GoBack"/>
-      <w:bookmarkEnd w:id="16"/>
       <w:r>
         <w:rPr>
           <w:lang w:val="en-US"/>
@@ -3695,7 +4470,7 @@
 </file>
 
 <file path=customXml/itemProps1.xml><?xml version="1.0" encoding="utf-8"?>
-<ds:datastoreItem xmlns:ds="http://schemas.openxmlformats.org/officeDocument/2006/customXml" ds:itemID="{EBC684F2-4EFE-407D-AEB3-A7073936018D}">
+<ds:datastoreItem xmlns:ds="http://schemas.openxmlformats.org/officeDocument/2006/customXml" ds:itemID="{709F1E91-4EAE-4EF1-B821-C7E3189C0E75}">
   <ds:schemaRefs>
     <ds:schemaRef ds:uri="http://schemas.openxmlformats.org/officeDocument/2006/bibliography"/>
   </ds:schemaRefs>

</xml_diff>

<commit_message>
documentation about DOI_list & modification about RSC tranformation for new founded bugs
</commit_message>
<xml_diff>
--- a/subsidiary_doc/Copernicus Transformation Doc.docx
+++ b/subsidiary_doc/Copernicus Transformation Doc.docx
@@ -71,8 +71,6 @@
             </w:rPr>
             <w:t>Inhalt</w:t>
           </w:r>
-          <w:bookmarkStart w:id="0" w:name="_GoBack"/>
-          <w:bookmarkEnd w:id="0"/>
         </w:p>
         <w:p>
           <w:pPr>
@@ -96,7 +94,7 @@
           <w:r>
             <w:fldChar w:fldCharType="separate"/>
           </w:r>
-          <w:hyperlink w:anchor="_Toc528065876" w:history="1">
+          <w:hyperlink w:anchor="_Toc531086202" w:history="1">
             <w:r>
               <w:rPr>
                 <w:rStyle w:val="Hyperlink"/>
@@ -123,7 +121,7 @@
                 <w:noProof/>
                 <w:webHidden/>
               </w:rPr>
-              <w:instrText xml:space="preserve"> PAGEREF _Toc528065876 \h </w:instrText>
+              <w:instrText xml:space="preserve"> PAGEREF _Toc531086202 \h </w:instrText>
             </w:r>
             <w:r>
               <w:rPr>
@@ -164,7 +162,7 @@
               <w:noProof/>
             </w:rPr>
           </w:pPr>
-          <w:hyperlink w:anchor="_Toc528065877" w:history="1">
+          <w:hyperlink w:anchor="_Toc531086203" w:history="1">
             <w:r>
               <w:rPr>
                 <w:rStyle w:val="Hyperlink"/>
@@ -191,7 +189,7 @@
                 <w:noProof/>
                 <w:webHidden/>
               </w:rPr>
-              <w:instrText xml:space="preserve"> PAGEREF _Toc528065877 \h </w:instrText>
+              <w:instrText xml:space="preserve"> PAGEREF _Toc531086203 \h </w:instrText>
             </w:r>
             <w:r>
               <w:rPr>
@@ -232,13 +230,13 @@
               <w:noProof/>
             </w:rPr>
           </w:pPr>
-          <w:hyperlink w:anchor="_Toc528065878" w:history="1">
+          <w:hyperlink w:anchor="_Toc531086204" w:history="1">
             <w:r>
               <w:rPr>
                 <w:rStyle w:val="Hyperlink"/>
                 <w:noProof/>
               </w:rPr>
-              <w:t>tempjson.json</w:t>
+              <w:t>transform_RSC.txt</w:t>
             </w:r>
             <w:r>
               <w:rPr>
@@ -259,7 +257,7 @@
                 <w:noProof/>
                 <w:webHidden/>
               </w:rPr>
-              <w:instrText xml:space="preserve"> PAGEREF _Toc528065878 \h </w:instrText>
+              <w:instrText xml:space="preserve"> PAGEREF _Toc531086204 \h </w:instrText>
             </w:r>
             <w:r>
               <w:rPr>
@@ -300,12 +298,82 @@
               <w:noProof/>
             </w:rPr>
           </w:pPr>
-          <w:hyperlink w:anchor="_Toc528065879" w:history="1">
+          <w:hyperlink w:anchor="_Toc531086205" w:history="1">
             <w:r>
               <w:rPr>
                 <w:rStyle w:val="Hyperlink"/>
                 <w:noProof/>
               </w:rPr>
+              <w:t>tempjson.json</w:t>
+            </w:r>
+            <w:r>
+              <w:rPr>
+                <w:noProof/>
+                <w:webHidden/>
+              </w:rPr>
+              <w:tab/>
+            </w:r>
+            <w:r>
+              <w:rPr>
+                <w:noProof/>
+                <w:webHidden/>
+              </w:rPr>
+              <w:fldChar w:fldCharType="begin"/>
+            </w:r>
+            <w:r>
+              <w:rPr>
+                <w:noProof/>
+                <w:webHidden/>
+              </w:rPr>
+              <w:instrText xml:space="preserve"> PAGEREF _Toc531086205 \h </w:instrText>
+            </w:r>
+            <w:r>
+              <w:rPr>
+                <w:noProof/>
+                <w:webHidden/>
+              </w:rPr>
+            </w:r>
+            <w:r>
+              <w:rPr>
+                <w:noProof/>
+                <w:webHidden/>
+              </w:rPr>
+              <w:fldChar w:fldCharType="separate"/>
+            </w:r>
+            <w:r>
+              <w:rPr>
+                <w:noProof/>
+                <w:webHidden/>
+              </w:rPr>
+              <w:t>2</w:t>
+            </w:r>
+            <w:r>
+              <w:rPr>
+                <w:noProof/>
+                <w:webHidden/>
+              </w:rPr>
+              <w:fldChar w:fldCharType="end"/>
+            </w:r>
+          </w:hyperlink>
+          <w:bookmarkStart w:id="0" w:name="_GoBack"/>
+          <w:bookmarkEnd w:id="0"/>
+        </w:p>
+        <w:p>
+          <w:pPr>
+            <w:pStyle w:val="Verzeichnis2"/>
+            <w:tabs>
+              <w:tab w:val="right" w:leader="dot" w:pos="9062"/>
+            </w:tabs>
+            <w:rPr>
+              <w:noProof/>
+            </w:rPr>
+          </w:pPr>
+          <w:hyperlink w:anchor="_Toc531086206" w:history="1">
+            <w:r>
+              <w:rPr>
+                <w:rStyle w:val="Hyperlink"/>
+                <w:noProof/>
+              </w:rPr>
               <w:t>pyExcelReader.py</w:t>
             </w:r>
             <w:r>
@@ -327,7 +395,7 @@
                 <w:noProof/>
                 <w:webHidden/>
               </w:rPr>
-              <w:instrText xml:space="preserve"> PAGEREF _Toc528065879 \h </w:instrText>
+              <w:instrText xml:space="preserve"> PAGEREF _Toc531086206 \h </w:instrText>
             </w:r>
             <w:r>
               <w:rPr>
@@ -368,7 +436,7 @@
               <w:noProof/>
             </w:rPr>
           </w:pPr>
-          <w:hyperlink w:anchor="_Toc528065880" w:history="1">
+          <w:hyperlink w:anchor="_Toc531086207" w:history="1">
             <w:r>
               <w:rPr>
                 <w:rStyle w:val="Hyperlink"/>
@@ -395,7 +463,7 @@
                 <w:noProof/>
                 <w:webHidden/>
               </w:rPr>
-              <w:instrText xml:space="preserve"> PAGEREF _Toc528065880 \h </w:instrText>
+              <w:instrText xml:space="preserve"> PAGEREF _Toc531086207 \h </w:instrText>
             </w:r>
             <w:r>
               <w:rPr>
@@ -436,7 +504,7 @@
               <w:noProof/>
             </w:rPr>
           </w:pPr>
-          <w:hyperlink w:anchor="_Toc528065881" w:history="1">
+          <w:hyperlink w:anchor="_Toc531086208" w:history="1">
             <w:r>
               <w:rPr>
                 <w:rStyle w:val="Hyperlink"/>
@@ -463,7 +531,7 @@
                 <w:noProof/>
                 <w:webHidden/>
               </w:rPr>
-              <w:instrText xml:space="preserve"> PAGEREF _Toc528065881 \h </w:instrText>
+              <w:instrText xml:space="preserve"> PAGEREF _Toc531086208 \h </w:instrText>
             </w:r>
             <w:r>
               <w:rPr>
@@ -504,7 +572,7 @@
               <w:noProof/>
             </w:rPr>
           </w:pPr>
-          <w:hyperlink w:anchor="_Toc528065882" w:history="1">
+          <w:hyperlink w:anchor="_Toc531086209" w:history="1">
             <w:r>
               <w:rPr>
                 <w:rStyle w:val="Hyperlink"/>
@@ -531,7 +599,7 @@
                 <w:noProof/>
                 <w:webHidden/>
               </w:rPr>
-              <w:instrText xml:space="preserve"> PAGEREF _Toc528065882 \h </w:instrText>
+              <w:instrText xml:space="preserve"> PAGEREF _Toc531086209 \h </w:instrText>
             </w:r>
             <w:r>
               <w:rPr>
@@ -551,7 +619,7 @@
                 <w:noProof/>
                 <w:webHidden/>
               </w:rPr>
-              <w:t>2</w:t>
+              <w:t>3</w:t>
             </w:r>
             <w:r>
               <w:rPr>
@@ -572,7 +640,7 @@
               <w:noProof/>
             </w:rPr>
           </w:pPr>
-          <w:hyperlink w:anchor="_Toc528065883" w:history="1">
+          <w:hyperlink w:anchor="_Toc531086210" w:history="1">
             <w:r>
               <w:rPr>
                 <w:rStyle w:val="Hyperlink"/>
@@ -599,7 +667,7 @@
                 <w:noProof/>
                 <w:webHidden/>
               </w:rPr>
-              <w:instrText xml:space="preserve"> PAGEREF _Toc528065883 \h </w:instrText>
+              <w:instrText xml:space="preserve"> PAGEREF _Toc531086210 \h </w:instrText>
             </w:r>
             <w:r>
               <w:rPr>
@@ -640,7 +708,7 @@
               <w:noProof/>
             </w:rPr>
           </w:pPr>
-          <w:hyperlink w:anchor="_Toc528065884" w:history="1">
+          <w:hyperlink w:anchor="_Toc531086211" w:history="1">
             <w:r>
               <w:rPr>
                 <w:rStyle w:val="Hyperlink"/>
@@ -675,7 +743,7 @@
                 <w:noProof/>
                 <w:webHidden/>
               </w:rPr>
-              <w:instrText xml:space="preserve"> PAGEREF _Toc528065884 \h </w:instrText>
+              <w:instrText xml:space="preserve"> PAGEREF _Toc531086211 \h </w:instrText>
             </w:r>
             <w:r>
               <w:rPr>
@@ -716,7 +784,7 @@
               <w:noProof/>
             </w:rPr>
           </w:pPr>
-          <w:hyperlink w:anchor="_Toc528065885" w:history="1">
+          <w:hyperlink w:anchor="_Toc531086212" w:history="1">
             <w:r>
               <w:rPr>
                 <w:rStyle w:val="Hyperlink"/>
@@ -744,7 +812,7 @@
                 <w:noProof/>
                 <w:webHidden/>
               </w:rPr>
-              <w:instrText xml:space="preserve"> PAGEREF _Toc528065885 \h </w:instrText>
+              <w:instrText xml:space="preserve"> PAGEREF _Toc531086212 \h </w:instrText>
             </w:r>
             <w:r>
               <w:rPr>
@@ -785,7 +853,7 @@
               <w:noProof/>
             </w:rPr>
           </w:pPr>
-          <w:hyperlink w:anchor="_Toc528065886" w:history="1">
+          <w:hyperlink w:anchor="_Toc531086213" w:history="1">
             <w:r>
               <w:rPr>
                 <w:rStyle w:val="Hyperlink"/>
@@ -813,7 +881,7 @@
                 <w:noProof/>
                 <w:webHidden/>
               </w:rPr>
-              <w:instrText xml:space="preserve"> PAGEREF _Toc528065886 \h </w:instrText>
+              <w:instrText xml:space="preserve"> PAGEREF _Toc531086213 \h </w:instrText>
             </w:r>
             <w:r>
               <w:rPr>
@@ -854,7 +922,7 @@
               <w:noProof/>
             </w:rPr>
           </w:pPr>
-          <w:hyperlink w:anchor="_Toc528065887" w:history="1">
+          <w:hyperlink w:anchor="_Toc531086214" w:history="1">
             <w:r>
               <w:rPr>
                 <w:rStyle w:val="Hyperlink"/>
@@ -882,7 +950,7 @@
                 <w:noProof/>
                 <w:webHidden/>
               </w:rPr>
-              <w:instrText xml:space="preserve"> PAGEREF _Toc528065887 \h </w:instrText>
+              <w:instrText xml:space="preserve"> PAGEREF _Toc531086214 \h </w:instrText>
             </w:r>
             <w:r>
               <w:rPr>
@@ -923,7 +991,7 @@
               <w:noProof/>
             </w:rPr>
           </w:pPr>
-          <w:hyperlink w:anchor="_Toc528065888" w:history="1">
+          <w:hyperlink w:anchor="_Toc531086215" w:history="1">
             <w:r>
               <w:rPr>
                 <w:rStyle w:val="Hyperlink"/>
@@ -951,7 +1019,7 @@
                 <w:noProof/>
                 <w:webHidden/>
               </w:rPr>
-              <w:instrText xml:space="preserve"> PAGEREF _Toc528065888 \h </w:instrText>
+              <w:instrText xml:space="preserve"> PAGEREF _Toc531086215 \h </w:instrText>
             </w:r>
             <w:r>
               <w:rPr>
@@ -992,7 +1060,7 @@
               <w:noProof/>
             </w:rPr>
           </w:pPr>
-          <w:hyperlink w:anchor="_Toc528065889" w:history="1">
+          <w:hyperlink w:anchor="_Toc531086216" w:history="1">
             <w:r>
               <w:rPr>
                 <w:rStyle w:val="Hyperlink"/>
@@ -1020,7 +1088,7 @@
                 <w:noProof/>
                 <w:webHidden/>
               </w:rPr>
-              <w:instrText xml:space="preserve"> PAGEREF _Toc528065889 \h </w:instrText>
+              <w:instrText xml:space="preserve"> PAGEREF _Toc531086216 \h </w:instrText>
             </w:r>
             <w:r>
               <w:rPr>
@@ -1061,7 +1129,7 @@
               <w:noProof/>
             </w:rPr>
           </w:pPr>
-          <w:hyperlink w:anchor="_Toc528065890" w:history="1">
+          <w:hyperlink w:anchor="_Toc531086217" w:history="1">
             <w:r>
               <w:rPr>
                 <w:rStyle w:val="Hyperlink"/>
@@ -1089,7 +1157,7 @@
                 <w:noProof/>
                 <w:webHidden/>
               </w:rPr>
-              <w:instrText xml:space="preserve"> PAGEREF _Toc528065890 \h </w:instrText>
+              <w:instrText xml:space="preserve"> PAGEREF _Toc531086217 \h </w:instrText>
             </w:r>
             <w:r>
               <w:rPr>
@@ -1109,7 +1177,7 @@
                 <w:noProof/>
                 <w:webHidden/>
               </w:rPr>
-              <w:t>3</w:t>
+              <w:t>4</w:t>
             </w:r>
             <w:r>
               <w:rPr>
@@ -1130,7 +1198,7 @@
               <w:noProof/>
             </w:rPr>
           </w:pPr>
-          <w:hyperlink w:anchor="_Toc528065891" w:history="1">
+          <w:hyperlink w:anchor="_Toc531086218" w:history="1">
             <w:r>
               <w:rPr>
                 <w:rStyle w:val="Hyperlink"/>
@@ -1158,7 +1226,7 @@
                 <w:noProof/>
                 <w:webHidden/>
               </w:rPr>
-              <w:instrText xml:space="preserve"> PAGEREF _Toc528065891 \h </w:instrText>
+              <w:instrText xml:space="preserve"> PAGEREF _Toc531086218 \h </w:instrText>
             </w:r>
             <w:r>
               <w:rPr>
@@ -1178,7 +1246,7 @@
                 <w:noProof/>
                 <w:webHidden/>
               </w:rPr>
-              <w:t>3</w:t>
+              <w:t>4</w:t>
             </w:r>
             <w:r>
               <w:rPr>
@@ -1199,7 +1267,7 @@
               <w:noProof/>
             </w:rPr>
           </w:pPr>
-          <w:hyperlink w:anchor="_Toc528065892" w:history="1">
+          <w:hyperlink w:anchor="_Toc531086219" w:history="1">
             <w:r>
               <w:rPr>
                 <w:rStyle w:val="Hyperlink"/>
@@ -1227,7 +1295,7 @@
                 <w:noProof/>
                 <w:webHidden/>
               </w:rPr>
-              <w:instrText xml:space="preserve"> PAGEREF _Toc528065892 \h </w:instrText>
+              <w:instrText xml:space="preserve"> PAGEREF _Toc531086219 \h </w:instrText>
             </w:r>
             <w:r>
               <w:rPr>
@@ -1247,7 +1315,7 @@
                 <w:noProof/>
                 <w:webHidden/>
               </w:rPr>
-              <w:t>3</w:t>
+              <w:t>4</w:t>
             </w:r>
             <w:r>
               <w:rPr>
@@ -1290,7 +1358,7 @@
       <w:pPr>
         <w:pStyle w:val="berschrift1"/>
       </w:pPr>
-      <w:bookmarkStart w:id="1" w:name="_Toc528065876"/>
+      <w:bookmarkStart w:id="1" w:name="_Toc531086202"/>
       <w:r>
         <w:lastRenderedPageBreak/>
         <w:t>Necessary files or folders</w:t>
@@ -1301,7 +1369,7 @@
       <w:pPr>
         <w:pStyle w:val="berschrift2"/>
       </w:pPr>
-      <w:bookmarkStart w:id="2" w:name="_Toc528065877"/>
+      <w:bookmarkStart w:id="2" w:name="_Toc531086203"/>
       <w:r>
         <w:t>transform_copernicus</w:t>
       </w:r>
@@ -1313,6 +1381,11 @@
     <w:p>
       <w:r>
         <w:t>This is the main program doing the automatic transformation.</w:t>
+      </w:r>
+    </w:p>
+    <w:p>
+      <w:r>
+        <w:t>The workflow is the same as that of RSC.</w:t>
       </w:r>
     </w:p>
     <w:p>
@@ -1544,12 +1617,64 @@
       <w:pPr>
         <w:pStyle w:val="berschrift2"/>
       </w:pPr>
-      <w:bookmarkStart w:id="3" w:name="_Toc528065878"/>
+      <w:bookmarkStart w:id="3" w:name="_Toc531086131"/>
+      <w:bookmarkStart w:id="4" w:name="_Toc531086204"/>
+      <w:r>
+        <w:t>transform_RSC.txt</w:t>
+      </w:r>
+      <w:bookmarkEnd w:id="3"/>
+      <w:bookmarkEnd w:id="4"/>
+    </w:p>
+    <w:p>
+      <w:r>
+        <w:t xml:space="preserve">This is the </w:t>
+      </w:r>
+      <w:proofErr w:type="spellStart"/>
+      <w:r>
+        <w:t>DOI_list</w:t>
+      </w:r>
+      <w:proofErr w:type="spellEnd"/>
+      <w:r>
+        <w:t xml:space="preserve"> storing all successfully transform, uploaded and submitted items. No need to change it manually, </w:t>
+      </w:r>
+      <w:r>
+        <w:rPr>
+          <w:b/>
+          <w:i/>
+          <w:lang w:val="en-US"/>
+        </w:rPr>
+        <w:t>transform_</w:t>
+      </w:r>
+      <w:r>
+        <w:rPr>
+          <w:b/>
+          <w:i/>
+          <w:lang w:val="en-US"/>
+        </w:rPr>
+        <w:t>copernicus</w:t>
+      </w:r>
+      <w:r>
+        <w:rPr>
+          <w:b/>
+          <w:i/>
+          <w:lang w:val="en-US"/>
+        </w:rPr>
+        <w:t>.py</w:t>
+      </w:r>
+      <w:r>
+        <w:t xml:space="preserve"> updates it automatically.</w:t>
+      </w:r>
+    </w:p>
+    <w:p>
+      <w:pPr>
+        <w:pStyle w:val="berschrift2"/>
+      </w:pPr>
+      <w:bookmarkStart w:id="5" w:name="_Toc531086205"/>
       <w:proofErr w:type="spellStart"/>
       <w:r>
         <w:t>tempjson.json</w:t>
       </w:r>
-      <w:bookmarkEnd w:id="3"/>
+      <w:bookmarkEnd w:id="5"/>
       <w:proofErr w:type="spellEnd"/>
     </w:p>
     <w:p>
@@ -1629,14 +1754,14 @@
       <w:pPr>
         <w:pStyle w:val="berschrift2"/>
       </w:pPr>
-      <w:bookmarkStart w:id="4" w:name="_Toc528065879"/>
+      <w:bookmarkStart w:id="6" w:name="_Toc531086206"/>
       <w:r>
         <w:t>pyExcelReader</w:t>
       </w:r>
       <w:r>
         <w:t>.py</w:t>
       </w:r>
-      <w:bookmarkEnd w:id="4"/>
+      <w:bookmarkEnd w:id="6"/>
     </w:p>
     <w:p>
       <w:r>
@@ -1781,7 +1906,7 @@
       <w:pPr>
         <w:pStyle w:val="berschrift3"/>
       </w:pPr>
-      <w:bookmarkStart w:id="5" w:name="_Toc528065880"/>
+      <w:bookmarkStart w:id="7" w:name="_Toc531086207"/>
       <w:proofErr w:type="spellStart"/>
       <w:r>
         <w:t>f</w:t>
@@ -1814,7 +1939,7 @@
       <w:r>
         <w:t>)</w:t>
       </w:r>
-      <w:bookmarkEnd w:id="5"/>
+      <w:bookmarkEnd w:id="7"/>
     </w:p>
     <w:p>
       <w:r>
@@ -1902,11 +2027,11 @@
       <w:pPr>
         <w:pStyle w:val="berschrift2"/>
       </w:pPr>
-      <w:bookmarkStart w:id="6" w:name="_Toc528065881"/>
+      <w:bookmarkStart w:id="8" w:name="_Toc531086208"/>
       <w:r>
         <w:t>urlRequest.py</w:t>
       </w:r>
-      <w:bookmarkEnd w:id="6"/>
+      <w:bookmarkEnd w:id="8"/>
     </w:p>
     <w:p>
       <w:r>
@@ -1955,10 +2080,11 @@
       <w:pPr>
         <w:pStyle w:val="berschrift3"/>
       </w:pPr>
-      <w:bookmarkStart w:id="7" w:name="_Toc528065882"/>
+      <w:bookmarkStart w:id="9" w:name="_Toc531086209"/>
       <w:proofErr w:type="spellStart"/>
       <w:proofErr w:type="gramStart"/>
       <w:r>
+        <w:lastRenderedPageBreak/>
         <w:t>loginRequest</w:t>
       </w:r>
       <w:proofErr w:type="spellEnd"/>
@@ -1974,7 +2100,7 @@
       <w:r>
         <w:t>):</w:t>
       </w:r>
-      <w:bookmarkEnd w:id="7"/>
+      <w:bookmarkEnd w:id="9"/>
     </w:p>
     <w:p>
       <w:r>
@@ -2016,11 +2142,10 @@
       <w:pPr>
         <w:pStyle w:val="berschrift3"/>
       </w:pPr>
-      <w:bookmarkStart w:id="8" w:name="_Toc528065883"/>
+      <w:bookmarkStart w:id="10" w:name="_Toc531086210"/>
       <w:proofErr w:type="spellStart"/>
       <w:proofErr w:type="gramStart"/>
       <w:r>
-        <w:lastRenderedPageBreak/>
         <w:t>affRequest</w:t>
       </w:r>
       <w:proofErr w:type="spellEnd"/>
@@ -2039,7 +2164,7 @@
       <w:r>
         <w:t>):</w:t>
       </w:r>
-      <w:bookmarkEnd w:id="8"/>
+      <w:bookmarkEnd w:id="10"/>
     </w:p>
     <w:p>
       <w:r>
@@ -2140,7 +2265,7 @@
           <w:lang w:val="en-US"/>
         </w:rPr>
       </w:pPr>
-      <w:bookmarkStart w:id="9" w:name="_Toc528065884"/>
+      <w:bookmarkStart w:id="11" w:name="_Toc531086211"/>
       <w:proofErr w:type="spellStart"/>
       <w:proofErr w:type="gramStart"/>
       <w:r>
@@ -2174,7 +2299,7 @@
         </w:rPr>
         <w:t>, filename):</w:t>
       </w:r>
-      <w:bookmarkEnd w:id="9"/>
+      <w:bookmarkEnd w:id="11"/>
     </w:p>
     <w:p>
       <w:pPr>
@@ -2344,7 +2469,7 @@
           <w:lang w:val="en-US"/>
         </w:rPr>
       </w:pPr>
-      <w:bookmarkStart w:id="10" w:name="_Toc528065885"/>
+      <w:bookmarkStart w:id="12" w:name="_Toc531086212"/>
       <w:proofErr w:type="spellStart"/>
       <w:proofErr w:type="gramStart"/>
       <w:r>
@@ -2381,7 +2506,7 @@
         </w:rPr>
         <w:t>):</w:t>
       </w:r>
-      <w:bookmarkEnd w:id="10"/>
+      <w:bookmarkEnd w:id="12"/>
     </w:p>
     <w:p>
       <w:pPr>
@@ -2491,7 +2616,7 @@
           <w:lang w:val="en-US"/>
         </w:rPr>
       </w:pPr>
-      <w:bookmarkStart w:id="11" w:name="_Toc528065886"/>
+      <w:bookmarkStart w:id="13" w:name="_Toc531086213"/>
       <w:proofErr w:type="spellStart"/>
       <w:proofErr w:type="gramStart"/>
       <w:r>
@@ -2528,7 +2653,7 @@
         </w:rPr>
         <w:t>):</w:t>
       </w:r>
-      <w:bookmarkEnd w:id="11"/>
+      <w:bookmarkEnd w:id="13"/>
     </w:p>
     <w:p>
       <w:pPr>
@@ -2564,7 +2689,7 @@
           <w:lang w:val="en-US"/>
         </w:rPr>
       </w:pPr>
-      <w:bookmarkStart w:id="12" w:name="_Toc528065887"/>
+      <w:bookmarkStart w:id="14" w:name="_Toc531086214"/>
       <w:proofErr w:type="spellStart"/>
       <w:r>
         <w:rPr>
@@ -2591,7 +2716,7 @@
         </w:rPr>
         <w:t>)</w:t>
       </w:r>
-      <w:bookmarkEnd w:id="12"/>
+      <w:bookmarkEnd w:id="14"/>
     </w:p>
     <w:p>
       <w:pPr>
@@ -2645,7 +2770,7 @@
           <w:lang w:val="en-US"/>
         </w:rPr>
       </w:pPr>
-      <w:bookmarkStart w:id="13" w:name="_Toc528065888"/>
+      <w:bookmarkStart w:id="15" w:name="_Toc531086215"/>
       <w:r>
         <w:rPr>
           <w:lang w:val="en-US"/>
@@ -2658,7 +2783,7 @@
         </w:rPr>
         <w:t>.xlsx</w:t>
       </w:r>
-      <w:bookmarkEnd w:id="13"/>
+      <w:bookmarkEnd w:id="15"/>
     </w:p>
     <w:p>
       <w:pPr>
@@ -2843,7 +2968,7 @@
           <w:lang w:val="en-US"/>
         </w:rPr>
       </w:pPr>
-      <w:bookmarkStart w:id="14" w:name="_Toc528065889"/>
+      <w:bookmarkStart w:id="16" w:name="_Toc531086216"/>
       <w:proofErr w:type="spellStart"/>
       <w:proofErr w:type="gramStart"/>
       <w:r>
@@ -2872,7 +2997,7 @@
         </w:rPr>
         <w:t>)</w:t>
       </w:r>
-      <w:bookmarkEnd w:id="14"/>
+      <w:bookmarkEnd w:id="16"/>
     </w:p>
     <w:p>
       <w:pPr>
@@ -2933,12 +3058,13 @@
           <w:lang w:val="en-US"/>
         </w:rPr>
       </w:pPr>
-      <w:bookmarkStart w:id="15" w:name="_Toc528065890"/>
+      <w:bookmarkStart w:id="17" w:name="_Toc531086217"/>
       <w:proofErr w:type="gramStart"/>
       <w:r>
         <w:rPr>
           <w:lang w:val="en-US"/>
         </w:rPr>
+        <w:lastRenderedPageBreak/>
         <w:t>metadata</w:t>
       </w:r>
       <w:proofErr w:type="gramEnd"/>
@@ -2948,7 +3074,7 @@
         </w:rPr>
         <w:t xml:space="preserve"> files:  *.xml</w:t>
       </w:r>
-      <w:bookmarkEnd w:id="15"/>
+      <w:bookmarkEnd w:id="17"/>
     </w:p>
     <w:p>
       <w:pPr>
@@ -2957,7 +3083,7 @@
           <w:lang w:val="en-US"/>
         </w:rPr>
       </w:pPr>
-      <w:bookmarkStart w:id="16" w:name="_Toc528065891"/>
+      <w:bookmarkStart w:id="18" w:name="_Toc531086218"/>
       <w:proofErr w:type="gramStart"/>
       <w:r>
         <w:rPr>
@@ -2972,7 +3098,7 @@
         </w:rPr>
         <w:t xml:space="preserve"> files: *.pdf</w:t>
       </w:r>
-      <w:bookmarkEnd w:id="16"/>
+      <w:bookmarkEnd w:id="18"/>
     </w:p>
     <w:p>
       <w:pPr>
@@ -2981,7 +3107,7 @@
           <w:lang w:val="en-US"/>
         </w:rPr>
       </w:pPr>
-      <w:bookmarkStart w:id="17" w:name="_Toc528065892"/>
+      <w:bookmarkStart w:id="19" w:name="_Toc531086219"/>
       <w:r>
         <w:rPr>
           <w:lang w:val="en-US"/>
@@ -2994,7 +3120,7 @@
         </w:rPr>
         <w:t>.csv</w:t>
       </w:r>
-      <w:bookmarkEnd w:id="17"/>
+      <w:bookmarkEnd w:id="19"/>
     </w:p>
     <w:p>
       <w:pPr>
@@ -3116,7 +3242,6 @@
         <w:rPr>
           <w:lang w:val="en-US"/>
         </w:rPr>
-        <w:lastRenderedPageBreak/>
         <w:t xml:space="preserve">This file </w:t>
       </w:r>
       <w:r>
@@ -4470,7 +4595,7 @@
 </file>
 
 <file path=customXml/itemProps1.xml><?xml version="1.0" encoding="utf-8"?>
-<ds:datastoreItem xmlns:ds="http://schemas.openxmlformats.org/officeDocument/2006/customXml" ds:itemID="{709F1E91-4EAE-4EF1-B821-C7E3189C0E75}">
+<ds:datastoreItem xmlns:ds="http://schemas.openxmlformats.org/officeDocument/2006/customXml" ds:itemID="{BAE44744-84DF-4DBE-AA3E-94FF52CB761C}">
   <ds:schemaRefs>
     <ds:schemaRef ds:uri="http://schemas.openxmlformats.org/officeDocument/2006/bibliography"/>
   </ds:schemaRefs>

</xml_diff>

<commit_message>
add logging in both transformation and docs
</commit_message>
<xml_diff>
--- a/subsidiary_doc/Copernicus Transformation Doc.docx
+++ b/subsidiary_doc/Copernicus Transformation Doc.docx
@@ -355,8 +355,6 @@
               <w:fldChar w:fldCharType="end"/>
             </w:r>
           </w:hyperlink>
-          <w:bookmarkStart w:id="0" w:name="_GoBack"/>
-          <w:bookmarkEnd w:id="0"/>
         </w:p>
         <w:p>
           <w:pPr>
@@ -1358,35 +1356,232 @@
       <w:pPr>
         <w:pStyle w:val="berschrift1"/>
       </w:pPr>
-      <w:bookmarkStart w:id="1" w:name="_Toc531086202"/>
+      <w:bookmarkStart w:id="0" w:name="_Toc531086202"/>
       <w:r>
         <w:lastRenderedPageBreak/>
         <w:t>Necessary files or folders</w:t>
       </w:r>
+      <w:bookmarkEnd w:id="0"/>
+    </w:p>
+    <w:p>
+      <w:pPr>
+        <w:pStyle w:val="berschrift2"/>
+      </w:pPr>
+      <w:bookmarkStart w:id="1" w:name="_Toc531086203"/>
+      <w:r>
+        <w:t>transform_copernicus</w:t>
+      </w:r>
+      <w:r>
+        <w:t>.py</w:t>
+      </w:r>
       <w:bookmarkEnd w:id="1"/>
     </w:p>
     <w:p>
-      <w:pPr>
-        <w:pStyle w:val="berschrift2"/>
-      </w:pPr>
-      <w:bookmarkStart w:id="2" w:name="_Toc531086203"/>
-      <w:r>
-        <w:t>transform_copernicus</w:t>
-      </w:r>
-      <w:r>
-        <w:t>.py</w:t>
-      </w:r>
+      <w:r>
+        <w:t>This is the main program doing the automatic transformation.</w:t>
+      </w:r>
+    </w:p>
+    <w:p>
+      <w:r>
+        <w:t>The workflow is the same as that of RSC</w:t>
+      </w:r>
+      <w:r>
+        <w:rPr>
+          <w:rFonts w:hint="eastAsia"/>
+        </w:rPr>
+        <w:t xml:space="preserve"> (see </w:t>
+      </w:r>
+      <w:r>
+        <w:rPr>
+          <w:rFonts w:hint="eastAsia"/>
+          <w:b/>
+          <w:i/>
+        </w:rPr>
+        <w:t>RSC Items Transformation.doc</w:t>
+      </w:r>
+      <w:r>
+        <w:rPr>
+          <w:rFonts w:hint="eastAsia"/>
+        </w:rPr>
+        <w:t>)</w:t>
+      </w:r>
+      <w:r>
+        <w:t>.</w:t>
+      </w:r>
+    </w:p>
+    <w:p>
+      <w:pPr>
+        <w:rPr>
+          <w:b/>
+          <w:color w:val="FF0000"/>
+        </w:rPr>
+      </w:pPr>
+      <w:r>
+        <w:rPr>
+          <w:b/>
+          <w:color w:val="FF0000"/>
+        </w:rPr>
+        <w:t>Required p</w:t>
+      </w:r>
+      <w:r>
+        <w:rPr>
+          <w:rFonts w:hint="eastAsia"/>
+          <w:b/>
+          <w:color w:val="FF0000"/>
+        </w:rPr>
+        <w:t>ython library</w:t>
+      </w:r>
+      <w:r>
+        <w:rPr>
+          <w:rFonts w:hint="eastAsia"/>
+          <w:b/>
+          <w:color w:val="FF0000"/>
+        </w:rPr>
+        <w:t xml:space="preserve"> (can be installed via pip)</w:t>
+      </w:r>
+      <w:r>
+        <w:rPr>
+          <w:rFonts w:hint="eastAsia"/>
+          <w:b/>
+          <w:color w:val="FF0000"/>
+        </w:rPr>
+        <w:t>:</w:t>
+      </w:r>
+    </w:p>
+    <w:p>
+      <w:pPr>
+        <w:pStyle w:val="Listenabsatz"/>
+        <w:numPr>
+          <w:ilvl w:val="0"/>
+          <w:numId w:val="2"/>
+        </w:numPr>
+        <w:rPr>
+          <w:b/>
+          <w:color w:val="FF0000"/>
+        </w:rPr>
+      </w:pPr>
+      <w:r>
+        <w:rPr>
+          <w:rFonts w:hint="eastAsia"/>
+          <w:color w:val="FF0000"/>
+        </w:rPr>
+        <w:t>json</w:t>
+      </w:r>
+    </w:p>
+    <w:p>
+      <w:pPr>
+        <w:pStyle w:val="Listenabsatz"/>
+        <w:numPr>
+          <w:ilvl w:val="0"/>
+          <w:numId w:val="2"/>
+        </w:numPr>
+        <w:rPr>
+          <w:color w:val="FF0000"/>
+        </w:rPr>
+      </w:pPr>
+      <w:r>
+        <w:rPr>
+          <w:rFonts w:hint="eastAsia"/>
+          <w:color w:val="FF0000"/>
+        </w:rPr>
+        <w:t>xmltodict</w:t>
+      </w:r>
+    </w:p>
+    <w:p>
+      <w:pPr>
+        <w:pStyle w:val="Listenabsatz"/>
+        <w:numPr>
+          <w:ilvl w:val="0"/>
+          <w:numId w:val="2"/>
+        </w:numPr>
+        <w:rPr>
+          <w:color w:val="FF0000"/>
+        </w:rPr>
+      </w:pPr>
+      <w:r>
+        <w:rPr>
+          <w:rFonts w:hint="eastAsia"/>
+          <w:color w:val="FF0000"/>
+        </w:rPr>
+        <w:t>copy</w:t>
+      </w:r>
+    </w:p>
+    <w:p>
+      <w:pPr>
+        <w:pStyle w:val="Listenabsatz"/>
+        <w:numPr>
+          <w:ilvl w:val="0"/>
+          <w:numId w:val="2"/>
+        </w:numPr>
+        <w:rPr>
+          <w:color w:val="FF0000"/>
+        </w:rPr>
+      </w:pPr>
+      <w:r>
+        <w:rPr>
+          <w:rFonts w:hint="eastAsia"/>
+          <w:color w:val="FF0000"/>
+        </w:rPr>
+        <w:t>send2trash</w:t>
+      </w:r>
+    </w:p>
+    <w:p>
+      <w:pPr>
+        <w:pStyle w:val="Listenabsatz"/>
+        <w:numPr>
+          <w:ilvl w:val="0"/>
+          <w:numId w:val="2"/>
+        </w:numPr>
+        <w:rPr>
+          <w:color w:val="FF0000"/>
+        </w:rPr>
+      </w:pPr>
+      <w:r>
+        <w:rPr>
+          <w:rFonts w:hint="eastAsia"/>
+          <w:color w:val="FF0000"/>
+        </w:rPr>
+        <w:t>requests</w:t>
+      </w:r>
+    </w:p>
+    <w:p>
+      <w:pPr>
+        <w:pStyle w:val="Listenabsatz"/>
+        <w:numPr>
+          <w:ilvl w:val="0"/>
+          <w:numId w:val="2"/>
+        </w:numPr>
+        <w:rPr>
+          <w:color w:val="FF0000"/>
+        </w:rPr>
+      </w:pPr>
+      <w:r>
+        <w:rPr>
+          <w:rFonts w:hint="eastAsia"/>
+          <w:color w:val="FF0000"/>
+        </w:rPr>
+        <w:t>panda</w:t>
+      </w:r>
+    </w:p>
+    <w:p>
+      <w:pPr>
+        <w:pStyle w:val="Listenabsatz"/>
+        <w:numPr>
+          <w:ilvl w:val="0"/>
+          <w:numId w:val="2"/>
+        </w:numPr>
+        <w:rPr>
+          <w:color w:val="FF0000"/>
+        </w:rPr>
+      </w:pPr>
+      <w:r>
+        <w:rPr>
+          <w:color w:val="FF0000"/>
+        </w:rPr>
+        <w:t>logging</w:t>
+      </w:r>
+      <w:bookmarkStart w:id="2" w:name="_GoBack"/>
       <w:bookmarkEnd w:id="2"/>
-    </w:p>
-    <w:p>
-      <w:r>
-        <w:t>This is the main program doing the automatic transformation.</w:t>
-      </w:r>
-    </w:p>
-    <w:p>
-      <w:r>
-        <w:t>The workflow is the same as that of RSC.</w:t>
-      </w:r>
     </w:p>
     <w:p>
       <w:r>
@@ -1408,17 +1603,8 @@
         </w:numPr>
       </w:pPr>
       <w:r>
-        <w:t xml:space="preserve">load .xml metadata into a python </w:t>
-      </w:r>
-      <w:proofErr w:type="spellStart"/>
-      <w:r>
-        <w:t>dict</w:t>
-      </w:r>
-      <w:proofErr w:type="spellEnd"/>
-      <w:r>
-        <w:t xml:space="preserve"> </w:t>
-      </w:r>
-      <w:proofErr w:type="spellStart"/>
+        <w:t xml:space="preserve">load .xml metadata into a python dict </w:t>
+      </w:r>
       <w:r>
         <w:rPr>
           <w:i/>
@@ -1426,7 +1612,6 @@
         </w:rPr>
         <w:t>xmlDict</w:t>
       </w:r>
-      <w:proofErr w:type="spellEnd"/>
       <w:r>
         <w:rPr>
           <w:lang w:val="en-US"/>
@@ -1446,25 +1631,8 @@
         </w:numPr>
       </w:pPr>
       <w:r>
-        <w:t xml:space="preserve">load a </w:t>
-      </w:r>
-      <w:proofErr w:type="spellStart"/>
-      <w:r>
-        <w:t>json</w:t>
-      </w:r>
-      <w:proofErr w:type="spellEnd"/>
-      <w:r>
-        <w:t xml:space="preserve"> metadata template into a python </w:t>
-      </w:r>
-      <w:proofErr w:type="spellStart"/>
-      <w:r>
-        <w:t>dict</w:t>
-      </w:r>
-      <w:proofErr w:type="spellEnd"/>
-      <w:r>
-        <w:t xml:space="preserve"> </w:t>
-      </w:r>
-      <w:proofErr w:type="spellStart"/>
+        <w:t xml:space="preserve">load a json metadata template into a python dict </w:t>
+      </w:r>
       <w:r>
         <w:rPr>
           <w:i/>
@@ -1472,7 +1640,6 @@
         </w:rPr>
         <w:t>jsondict</w:t>
       </w:r>
-      <w:proofErr w:type="spellEnd"/>
       <w:r>
         <w:t>;</w:t>
       </w:r>
@@ -1485,15 +1652,9 @@
           <w:numId w:val="1"/>
         </w:numPr>
       </w:pPr>
-      <w:proofErr w:type="gramStart"/>
-      <w:r>
-        <w:t>find</w:t>
-      </w:r>
-      <w:proofErr w:type="gramEnd"/>
-      <w:r>
-        <w:t xml:space="preserve"> the values that </w:t>
-      </w:r>
-      <w:proofErr w:type="spellStart"/>
+      <w:r>
+        <w:t xml:space="preserve">find the values that </w:t>
+      </w:r>
       <w:r>
         <w:rPr>
           <w:i/>
@@ -1501,11 +1662,9 @@
         </w:rPr>
         <w:t>jsondict</w:t>
       </w:r>
-      <w:proofErr w:type="spellEnd"/>
       <w:r>
         <w:t xml:space="preserve"> needed from </w:t>
       </w:r>
-      <w:proofErr w:type="spellStart"/>
       <w:r>
         <w:rPr>
           <w:i/>
@@ -1513,7 +1672,6 @@
         </w:rPr>
         <w:t>xmlDict</w:t>
       </w:r>
-      <w:proofErr w:type="spellEnd"/>
       <w:r>
         <w:t xml:space="preserve">. </w:t>
       </w:r>
@@ -1544,21 +1702,8 @@
         <w:t>key</w:t>
       </w:r>
       <w:r>
-        <w:t xml:space="preserve">s of xml format and keys of </w:t>
-      </w:r>
-      <w:proofErr w:type="spellStart"/>
-      <w:r>
-        <w:t>json</w:t>
-      </w:r>
-      <w:proofErr w:type="spellEnd"/>
-      <w:r>
-        <w:t xml:space="preserve"> format should </w:t>
-      </w:r>
-      <w:proofErr w:type="gramStart"/>
-      <w:r>
-        <w:t>pre-understood</w:t>
-      </w:r>
-      <w:proofErr w:type="gramEnd"/>
+        <w:t>s of xml format and keys of json format should pre-understood</w:t>
+      </w:r>
       <w:r>
         <w:t>.</w:t>
       </w:r>
@@ -1627,15 +1772,7 @@
     </w:p>
     <w:p>
       <w:r>
-        <w:t xml:space="preserve">This is the </w:t>
-      </w:r>
-      <w:proofErr w:type="spellStart"/>
-      <w:r>
-        <w:t>DOI_list</w:t>
-      </w:r>
-      <w:proofErr w:type="spellEnd"/>
-      <w:r>
-        <w:t xml:space="preserve"> storing all successfully transform, uploaded and submitted items. No need to change it manually, </w:t>
+        <w:t xml:space="preserve">This is the DOI_list storing all successfully transform, uploaded and submitted items. No need to change it manually, </w:t>
       </w:r>
       <w:r>
         <w:rPr>
@@ -1670,24 +1807,14 @@
         <w:pStyle w:val="berschrift2"/>
       </w:pPr>
       <w:bookmarkStart w:id="5" w:name="_Toc531086205"/>
-      <w:proofErr w:type="spellStart"/>
       <w:r>
         <w:t>tempjson.json</w:t>
       </w:r>
       <w:bookmarkEnd w:id="5"/>
-      <w:proofErr w:type="spellEnd"/>
-    </w:p>
-    <w:p>
-      <w:r>
-        <w:t xml:space="preserve">This is a template of the </w:t>
-      </w:r>
-      <w:proofErr w:type="spellStart"/>
-      <w:r>
-        <w:t>json</w:t>
-      </w:r>
-      <w:proofErr w:type="spellEnd"/>
-      <w:r>
-        <w:t xml:space="preserve"> metadata. This file is loaded in </w:t>
+    </w:p>
+    <w:p>
+      <w:r>
+        <w:t xml:space="preserve">This is a template of the json metadata. This file is loaded in </w:t>
       </w:r>
       <w:r>
         <w:rPr>
@@ -1717,37 +1844,14 @@
         <w:rPr>
           <w:lang w:val="en-US"/>
         </w:rPr>
-        <w:t xml:space="preserve"> as a python </w:t>
-      </w:r>
-      <w:proofErr w:type="spellStart"/>
-      <w:r>
-        <w:rPr>
-          <w:lang w:val="en-US"/>
-        </w:rPr>
-        <w:t>dict</w:t>
-      </w:r>
-      <w:proofErr w:type="spellEnd"/>
-      <w:r>
-        <w:rPr>
-          <w:lang w:val="en-US"/>
-        </w:rPr>
-        <w:t xml:space="preserve"> </w:t>
-      </w:r>
-      <w:proofErr w:type="spellStart"/>
+        <w:t xml:space="preserve"> as a python dict </w:t>
+      </w:r>
       <w:r>
         <w:rPr>
           <w:i/>
           <w:lang w:val="en-US"/>
         </w:rPr>
-        <w:t>jsondict</w:t>
-      </w:r>
-      <w:proofErr w:type="spellEnd"/>
-      <w:r>
-        <w:rPr>
-          <w:i/>
-          <w:lang w:val="en-US"/>
-        </w:rPr>
-        <w:t>.</w:t>
+        <w:t>jsondict.</w:t>
       </w:r>
     </w:p>
     <w:p>
@@ -1770,136 +1874,42 @@
       <w:r>
         <w:t xml:space="preserve"> contains two help functions </w:t>
       </w:r>
-      <w:proofErr w:type="spellStart"/>
       <w:r>
         <w:rPr>
           <w:i/>
           <w:u w:val="single"/>
         </w:rPr>
-        <w:t>from_</w:t>
-      </w:r>
-      <w:proofErr w:type="gramStart"/>
+        <w:t>from_DOI(f_doi, doi)</w:t>
+      </w:r>
       <w:r>
         <w:rPr>
           <w:i/>
           <w:u w:val="single"/>
         </w:rPr>
-        <w:t>DOI</w:t>
-      </w:r>
-      <w:proofErr w:type="spellEnd"/>
+        <w:t xml:space="preserve"> </w:t>
+      </w:r>
+      <w:r>
+        <w:t>and</w:t>
+      </w:r>
       <w:r>
         <w:rPr>
           <w:i/>
           <w:u w:val="single"/>
         </w:rPr>
-        <w:t>(</w:t>
-      </w:r>
-      <w:proofErr w:type="spellStart"/>
-      <w:proofErr w:type="gramEnd"/>
+        <w:t xml:space="preserve"> pyExlDict(filexl).</w:t>
+      </w:r>
+      <w:r>
+        <w:t xml:space="preserve"> (Only </w:t>
+      </w:r>
       <w:r>
         <w:rPr>
           <w:i/>
           <w:u w:val="single"/>
         </w:rPr>
-        <w:t>f_doi</w:t>
-      </w:r>
-      <w:proofErr w:type="spellEnd"/>
-      <w:r>
-        <w:rPr>
-          <w:i/>
-          <w:u w:val="single"/>
-        </w:rPr>
-        <w:t xml:space="preserve">, </w:t>
-      </w:r>
-      <w:proofErr w:type="spellStart"/>
-      <w:r>
-        <w:rPr>
-          <w:i/>
-          <w:u w:val="single"/>
-        </w:rPr>
-        <w:t>doi</w:t>
-      </w:r>
-      <w:proofErr w:type="spellEnd"/>
-      <w:r>
-        <w:rPr>
-          <w:i/>
-          <w:u w:val="single"/>
-        </w:rPr>
-        <w:t>)</w:t>
-      </w:r>
-      <w:r>
-        <w:rPr>
-          <w:i/>
-          <w:u w:val="single"/>
-        </w:rPr>
-        <w:t xml:space="preserve"> </w:t>
-      </w:r>
-      <w:r>
-        <w:t>and</w:t>
-      </w:r>
-      <w:r>
-        <w:rPr>
-          <w:i/>
-          <w:u w:val="single"/>
-        </w:rPr>
-        <w:t xml:space="preserve"> </w:t>
-      </w:r>
-      <w:proofErr w:type="spellStart"/>
-      <w:r>
-        <w:rPr>
-          <w:i/>
-          <w:u w:val="single"/>
-        </w:rPr>
-        <w:t>pyExlDict</w:t>
-      </w:r>
-      <w:proofErr w:type="spellEnd"/>
-      <w:r>
-        <w:rPr>
-          <w:i/>
-          <w:u w:val="single"/>
-        </w:rPr>
-        <w:t>(</w:t>
-      </w:r>
-      <w:proofErr w:type="spellStart"/>
-      <w:r>
-        <w:rPr>
-          <w:i/>
-          <w:u w:val="single"/>
-        </w:rPr>
-        <w:t>filexl</w:t>
-      </w:r>
-      <w:proofErr w:type="spellEnd"/>
-      <w:r>
-        <w:rPr>
-          <w:i/>
-          <w:u w:val="single"/>
-        </w:rPr>
-        <w:t>).</w:t>
-      </w:r>
-      <w:r>
-        <w:t xml:space="preserve"> (Only </w:t>
-      </w:r>
-      <w:proofErr w:type="spellStart"/>
-      <w:r>
-        <w:rPr>
-          <w:i/>
-          <w:u w:val="single"/>
-        </w:rPr>
         <w:t>from_DOI</w:t>
       </w:r>
-      <w:proofErr w:type="spellEnd"/>
-      <w:r>
-        <w:t xml:space="preserve"> is used in </w:t>
-      </w:r>
-      <w:proofErr w:type="spellStart"/>
-      <w:proofErr w:type="gramStart"/>
-      <w:r>
-        <w:t>copernicus</w:t>
-      </w:r>
-      <w:proofErr w:type="spellEnd"/>
-      <w:proofErr w:type="gramEnd"/>
-      <w:r>
-        <w:t>’ transformation.)</w:t>
+      <w:r>
+        <w:t xml:space="preserve"> is used in copernicus’ transformation.)</w:t>
       </w:r>
     </w:p>
     <w:p>
@@ -1907,120 +1917,33 @@
         <w:pStyle w:val="berschrift3"/>
       </w:pPr>
       <w:bookmarkStart w:id="7" w:name="_Toc531086207"/>
-      <w:proofErr w:type="spellStart"/>
       <w:r>
         <w:t>f</w:t>
       </w:r>
       <w:r>
-        <w:t>rom_</w:t>
-      </w:r>
-      <w:proofErr w:type="gramStart"/>
-      <w:r>
-        <w:t>DOI</w:t>
-      </w:r>
-      <w:proofErr w:type="spellEnd"/>
-      <w:r>
-        <w:t>(</w:t>
-      </w:r>
-      <w:proofErr w:type="spellStart"/>
-      <w:proofErr w:type="gramEnd"/>
-      <w:r>
-        <w:t>f_doi</w:t>
-      </w:r>
-      <w:proofErr w:type="spellEnd"/>
-      <w:r>
-        <w:t xml:space="preserve">, </w:t>
-      </w:r>
-      <w:proofErr w:type="spellStart"/>
-      <w:r>
-        <w:t>doi</w:t>
-      </w:r>
-      <w:proofErr w:type="spellEnd"/>
-      <w:r>
-        <w:t>)</w:t>
+        <w:t>rom_DOI(f_doi, doi)</w:t>
       </w:r>
       <w:bookmarkEnd w:id="7"/>
     </w:p>
     <w:p>
       <w:r>
-        <w:t xml:space="preserve">This function finds </w:t>
-      </w:r>
-      <w:proofErr w:type="spellStart"/>
-      <w:r>
-        <w:t>ctx_ID</w:t>
-      </w:r>
-      <w:proofErr w:type="spellEnd"/>
-      <w:r>
-        <w:t xml:space="preserve"> and </w:t>
-      </w:r>
-      <w:proofErr w:type="spellStart"/>
-      <w:r>
-        <w:t>ou_ID</w:t>
-      </w:r>
-      <w:proofErr w:type="spellEnd"/>
-      <w:r>
-        <w:t xml:space="preserve"> of the institute to which the publication belongs.</w:t>
-      </w:r>
-    </w:p>
-    <w:p>
-      <w:proofErr w:type="spellStart"/>
-      <w:proofErr w:type="gramStart"/>
-      <w:r>
-        <w:t>f_doi</w:t>
-      </w:r>
-      <w:proofErr w:type="spellEnd"/>
-      <w:proofErr w:type="gramEnd"/>
-      <w:r>
-        <w:t xml:space="preserve"> is the file that contains mapping from </w:t>
-      </w:r>
-      <w:proofErr w:type="spellStart"/>
-      <w:r>
-        <w:t>doi</w:t>
-      </w:r>
-      <w:proofErr w:type="spellEnd"/>
-      <w:r>
-        <w:t xml:space="preserve"> to the 3 digit MPI_ID.</w:t>
-      </w:r>
-    </w:p>
-    <w:p>
-      <w:proofErr w:type="spellStart"/>
-      <w:proofErr w:type="gramStart"/>
-      <w:r>
-        <w:t>doi</w:t>
-      </w:r>
-      <w:proofErr w:type="spellEnd"/>
-      <w:proofErr w:type="gramEnd"/>
-      <w:r>
-        <w:t xml:space="preserve"> is the digital object id of the publication.</w:t>
-      </w:r>
-    </w:p>
-    <w:p>
-      <w:r>
-        <w:t xml:space="preserve">A subsidiary file “instID_ctxID.xlsx” is needed in this function. This file maps MPI_ID to </w:t>
-      </w:r>
-      <w:proofErr w:type="spellStart"/>
-      <w:r>
-        <w:t>ctx_ID</w:t>
-      </w:r>
-      <w:proofErr w:type="spellEnd"/>
-      <w:r>
-        <w:t xml:space="preserve"> and </w:t>
-      </w:r>
-      <w:proofErr w:type="spellStart"/>
-      <w:r>
-        <w:t>ou_ID</w:t>
-      </w:r>
-      <w:proofErr w:type="spellEnd"/>
-      <w:r>
-        <w:t>. This file should be located in “</w:t>
-      </w:r>
-      <w:proofErr w:type="spellStart"/>
-      <w:r>
-        <w:t>subsidiary_doc</w:t>
-      </w:r>
-      <w:proofErr w:type="spellEnd"/>
-      <w:r>
-        <w:t>” folder. This file is not complete yet (13.09.2018) and should be completed as soon as possible.</w:t>
+        <w:t>This function finds ctx_ID and ou_ID of the institute to which the publication belongs.</w:t>
+      </w:r>
+    </w:p>
+    <w:p>
+      <w:r>
+        <w:t>f_doi is the file that contains mapping from doi to the 3 digit MPI_ID.</w:t>
+      </w:r>
+    </w:p>
+    <w:p>
+      <w:r>
+        <w:t>doi is the digital object id of the publication.</w:t>
+      </w:r>
+    </w:p>
+    <w:p>
+      <w:r>
+        <w:lastRenderedPageBreak/>
+        <w:t>A subsidiary file “instID_ctxID.xlsx” is needed in this function. This file maps MPI_ID to ctx_ID and ou_ID. This file should be located in “subsidiary_doc” folder. This file is not complete yet (13.09.2018) and should be completed as soon as possible.</w:t>
       </w:r>
     </w:p>
     <w:p>
@@ -2081,24 +2004,8 @@
         <w:pStyle w:val="berschrift3"/>
       </w:pPr>
       <w:bookmarkStart w:id="9" w:name="_Toc531086209"/>
-      <w:proofErr w:type="spellStart"/>
-      <w:proofErr w:type="gramStart"/>
-      <w:r>
-        <w:lastRenderedPageBreak/>
-        <w:t>loginRequest</w:t>
-      </w:r>
-      <w:proofErr w:type="spellEnd"/>
-      <w:r>
-        <w:t>(</w:t>
-      </w:r>
-      <w:proofErr w:type="spellStart"/>
-      <w:proofErr w:type="gramEnd"/>
-      <w:r>
-        <w:t>namePass</w:t>
-      </w:r>
-      <w:proofErr w:type="spellEnd"/>
-      <w:r>
-        <w:t>):</w:t>
+      <w:r>
+        <w:t>loginRequest(namePass):</w:t>
       </w:r>
       <w:bookmarkEnd w:id="9"/>
     </w:p>
@@ -2107,35 +2014,12 @@
         <w:t>L</w:t>
       </w:r>
       <w:r>
-        <w:t xml:space="preserve">ogin in </w:t>
-      </w:r>
-      <w:proofErr w:type="gramStart"/>
-      <w:r>
-        <w:t>Pure,</w:t>
-      </w:r>
-      <w:proofErr w:type="gramEnd"/>
-      <w:r>
-        <w:t xml:space="preserve"> get the Token which is necessary for further pdf upload and item upload.</w:t>
-      </w:r>
-    </w:p>
-    <w:p>
-      <w:proofErr w:type="spellStart"/>
-      <w:proofErr w:type="gramStart"/>
-      <w:r>
-        <w:t>namePass</w:t>
-      </w:r>
-      <w:proofErr w:type="spellEnd"/>
-      <w:proofErr w:type="gramEnd"/>
-      <w:r>
-        <w:t xml:space="preserve"> should in the form of “</w:t>
-      </w:r>
-      <w:proofErr w:type="spellStart"/>
-      <w:r>
-        <w:t>name:password</w:t>
-      </w:r>
-      <w:proofErr w:type="spellEnd"/>
-      <w:r>
-        <w:t>”.</w:t>
+        <w:t>ogin in Pure, get the Token which is necessary for further pdf upload and item upload.</w:t>
+      </w:r>
+    </w:p>
+    <w:p>
+      <w:r>
+        <w:t>namePass should in the form of “name:password”.</w:t>
       </w:r>
     </w:p>
     <w:p>
@@ -2143,40 +2027,14 @@
         <w:pStyle w:val="berschrift3"/>
       </w:pPr>
       <w:bookmarkStart w:id="10" w:name="_Toc531086210"/>
-      <w:proofErr w:type="spellStart"/>
-      <w:proofErr w:type="gramStart"/>
-      <w:r>
-        <w:t>affRequest</w:t>
-      </w:r>
-      <w:proofErr w:type="spellEnd"/>
-      <w:r>
-        <w:t>(</w:t>
-      </w:r>
-      <w:proofErr w:type="gramEnd"/>
-      <w:r>
-        <w:t xml:space="preserve">name,  </w:t>
-      </w:r>
-      <w:proofErr w:type="spellStart"/>
-      <w:r>
-        <w:t>ouID_MPI</w:t>
-      </w:r>
-      <w:proofErr w:type="spellEnd"/>
-      <w:r>
-        <w:t>):</w:t>
+      <w:r>
+        <w:t>affRequest(name,  ouID_MPI):</w:t>
       </w:r>
       <w:bookmarkEnd w:id="10"/>
     </w:p>
     <w:p>
       <w:r>
-        <w:t xml:space="preserve">Search for the </w:t>
-      </w:r>
-      <w:proofErr w:type="spellStart"/>
-      <w:r>
-        <w:t>ou_ID</w:t>
-      </w:r>
-      <w:proofErr w:type="spellEnd"/>
-      <w:r>
-        <w:t xml:space="preserve"> of the name in Pure via REST API. </w:t>
+        <w:t xml:space="preserve">Search for the ou_ID of the name in Pure via REST API. </w:t>
       </w:r>
     </w:p>
     <w:p>
@@ -2185,44 +2043,13 @@
       </w:r>
     </w:p>
     <w:p>
-      <w:proofErr w:type="spellStart"/>
-      <w:proofErr w:type="gramStart"/>
-      <w:r>
-        <w:t>ouID_MPI</w:t>
-      </w:r>
-      <w:proofErr w:type="spellEnd"/>
-      <w:proofErr w:type="gramEnd"/>
-      <w:r>
-        <w:t xml:space="preserve"> is the </w:t>
-      </w:r>
-      <w:proofErr w:type="spellStart"/>
-      <w:r>
-        <w:t>ou_ID</w:t>
-      </w:r>
-      <w:proofErr w:type="spellEnd"/>
-      <w:r>
-        <w:t xml:space="preserve"> found by </w:t>
-      </w:r>
-      <w:proofErr w:type="spellStart"/>
-      <w:r>
-        <w:t>doi</w:t>
-      </w:r>
-      <w:proofErr w:type="spellEnd"/>
-      <w:r>
-        <w:t xml:space="preserve"> mapping. </w:t>
-      </w:r>
-    </w:p>
-    <w:p>
-      <w:r>
-        <w:t xml:space="preserve">Elastic search won’t be done for those MPI internal affiliations when the </w:t>
-      </w:r>
-      <w:proofErr w:type="spellStart"/>
-      <w:r>
-        <w:t>ouID_MPI</w:t>
-      </w:r>
-      <w:proofErr w:type="spellEnd"/>
-      <w:r>
-        <w:t xml:space="preserve"> is not “xxx”. </w:t>
+      <w:r>
+        <w:t xml:space="preserve">ouID_MPI is the ou_ID found by doi mapping. </w:t>
+      </w:r>
+    </w:p>
+    <w:p>
+      <w:r>
+        <w:t xml:space="preserve">Elastic search won’t be done for those MPI internal affiliations when the ouID_MPI is not “xxx”. </w:t>
       </w:r>
     </w:p>
     <w:p>
@@ -2266,38 +2093,14 @@
         </w:rPr>
       </w:pPr>
       <w:bookmarkStart w:id="11" w:name="_Toc531086211"/>
-      <w:proofErr w:type="spellStart"/>
-      <w:proofErr w:type="gramStart"/>
       <w:r>
         <w:t>upfileRequest</w:t>
       </w:r>
-      <w:proofErr w:type="spellEnd"/>
-      <w:r>
-        <w:rPr>
-          <w:lang w:val="en-US"/>
-        </w:rPr>
-        <w:t>(</w:t>
-      </w:r>
-      <w:proofErr w:type="gramEnd"/>
-      <w:r>
-        <w:rPr>
-          <w:lang w:val="en-US"/>
-        </w:rPr>
-        <w:t xml:space="preserve">Token, </w:t>
-      </w:r>
-      <w:proofErr w:type="spellStart"/>
-      <w:r>
-        <w:rPr>
-          <w:lang w:val="en-US"/>
-        </w:rPr>
-        <w:t>filePath</w:t>
-      </w:r>
-      <w:proofErr w:type="spellEnd"/>
-      <w:r>
-        <w:rPr>
-          <w:lang w:val="en-US"/>
-        </w:rPr>
-        <w:t>, filename):</w:t>
+      <w:r>
+        <w:rPr>
+          <w:lang w:val="en-US"/>
+        </w:rPr>
+        <w:t>(Token, filePath, filename):</w:t>
       </w:r>
       <w:bookmarkEnd w:id="11"/>
     </w:p>
@@ -2317,27 +2120,13 @@
         <w:rPr>
           <w:lang w:val="en-US"/>
         </w:rPr>
-        <w:t xml:space="preserve"> via REST </w:t>
-      </w:r>
-      <w:proofErr w:type="gramStart"/>
-      <w:r>
-        <w:rPr>
-          <w:lang w:val="en-US"/>
-        </w:rPr>
-        <w:t>API</w:t>
-      </w:r>
-      <w:r>
-        <w:rPr>
-          <w:lang w:val="en-US"/>
-        </w:rPr>
-        <w:t>,</w:t>
-      </w:r>
-      <w:proofErr w:type="gramEnd"/>
-      <w:r>
-        <w:rPr>
-          <w:lang w:val="en-US"/>
-        </w:rPr>
-        <w:t xml:space="preserve"> get the </w:t>
+        <w:t xml:space="preserve"> via REST API</w:t>
+      </w:r>
+      <w:r>
+        <w:rPr>
+          <w:lang w:val="en-US"/>
+        </w:rPr>
+        <w:t xml:space="preserve">, get the </w:t>
       </w:r>
       <w:r>
         <w:rPr>
@@ -2345,7 +2134,6 @@
         </w:rPr>
         <w:t>‘</w:t>
       </w:r>
-      <w:proofErr w:type="spellStart"/>
       <w:r>
         <w:rPr>
           <w:i/>
@@ -2353,7 +2141,6 @@
         </w:rPr>
         <w:t>upfileId</w:t>
       </w:r>
-      <w:proofErr w:type="spellEnd"/>
       <w:r>
         <w:rPr>
           <w:lang w:val="en-US"/>
@@ -2408,21 +2195,7 @@
         <w:rPr>
           <w:lang w:val="en-US"/>
         </w:rPr>
-        <w:t xml:space="preserve">’ in </w:t>
-      </w:r>
-      <w:proofErr w:type="spellStart"/>
-      <w:r>
-        <w:rPr>
-          <w:lang w:val="en-US"/>
-        </w:rPr>
-        <w:t>json</w:t>
-      </w:r>
-      <w:proofErr w:type="spellEnd"/>
-      <w:r>
-        <w:rPr>
-          <w:lang w:val="en-US"/>
-        </w:rPr>
-        <w:t xml:space="preserve"> format </w:t>
+        <w:t xml:space="preserve">’ in json format </w:t>
       </w:r>
       <w:r>
         <w:rPr>
@@ -2470,91 +2243,51 @@
         </w:rPr>
       </w:pPr>
       <w:bookmarkStart w:id="12" w:name="_Toc531086212"/>
-      <w:proofErr w:type="spellStart"/>
-      <w:proofErr w:type="gramStart"/>
-      <w:r>
-        <w:rPr>
-          <w:lang w:val="en-US"/>
-        </w:rPr>
-        <w:t>itemsRequest</w:t>
-      </w:r>
-      <w:proofErr w:type="spellEnd"/>
-      <w:r>
-        <w:rPr>
-          <w:lang w:val="en-US"/>
-        </w:rPr>
-        <w:t>(</w:t>
-      </w:r>
-      <w:proofErr w:type="gramEnd"/>
-      <w:r>
-        <w:rPr>
-          <w:lang w:val="en-US"/>
-        </w:rPr>
-        <w:t xml:space="preserve">Token, </w:t>
-      </w:r>
-      <w:proofErr w:type="spellStart"/>
-      <w:r>
-        <w:rPr>
+      <w:r>
+        <w:rPr>
+          <w:lang w:val="en-US"/>
+        </w:rPr>
+        <w:t>itemsRequest(Token, jsonfile):</w:t>
+      </w:r>
+      <w:bookmarkEnd w:id="12"/>
+    </w:p>
+    <w:p>
+      <w:pPr>
+        <w:rPr>
+          <w:lang w:val="en-US"/>
+        </w:rPr>
+      </w:pPr>
+      <w:r>
+        <w:rPr>
+          <w:lang w:val="en-US"/>
+        </w:rPr>
+        <w:t>U</w:t>
+      </w:r>
+      <w:r>
+        <w:rPr>
+          <w:lang w:val="en-US"/>
+        </w:rPr>
+        <w:t xml:space="preserve">pload the </w:t>
+      </w:r>
+      <w:r>
+        <w:rPr>
+          <w:lang w:val="en-US"/>
+        </w:rPr>
+        <w:t xml:space="preserve">json format </w:t>
+      </w:r>
+      <w:r>
+        <w:rPr>
+          <w:lang w:val="en-US"/>
+        </w:rPr>
+        <w:t xml:space="preserve">metadata </w:t>
+      </w:r>
+      <w:r>
+        <w:rPr>
+          <w:i/>
           <w:lang w:val="en-US"/>
         </w:rPr>
         <w:t>jsonfile</w:t>
       </w:r>
-      <w:proofErr w:type="spellEnd"/>
-      <w:r>
-        <w:rPr>
-          <w:lang w:val="en-US"/>
-        </w:rPr>
-        <w:t>):</w:t>
-      </w:r>
-      <w:bookmarkEnd w:id="12"/>
-    </w:p>
-    <w:p>
-      <w:pPr>
-        <w:rPr>
-          <w:lang w:val="en-US"/>
-        </w:rPr>
-      </w:pPr>
-      <w:r>
-        <w:rPr>
-          <w:lang w:val="en-US"/>
-        </w:rPr>
-        <w:t>U</w:t>
-      </w:r>
-      <w:r>
-        <w:rPr>
-          <w:lang w:val="en-US"/>
-        </w:rPr>
-        <w:t xml:space="preserve">pload the </w:t>
-      </w:r>
-      <w:proofErr w:type="spellStart"/>
-      <w:r>
-        <w:rPr>
-          <w:lang w:val="en-US"/>
-        </w:rPr>
-        <w:t>json</w:t>
-      </w:r>
-      <w:proofErr w:type="spellEnd"/>
-      <w:r>
-        <w:rPr>
-          <w:lang w:val="en-US"/>
-        </w:rPr>
-        <w:t xml:space="preserve"> format </w:t>
-      </w:r>
-      <w:r>
-        <w:rPr>
-          <w:lang w:val="en-US"/>
-        </w:rPr>
-        <w:t xml:space="preserve">metadata </w:t>
-      </w:r>
-      <w:proofErr w:type="spellStart"/>
-      <w:r>
-        <w:rPr>
-          <w:i/>
-          <w:lang w:val="en-US"/>
-        </w:rPr>
-        <w:t>jsonfile</w:t>
-      </w:r>
-      <w:proofErr w:type="spellEnd"/>
       <w:r>
         <w:rPr>
           <w:lang w:val="en-US"/>
@@ -2574,39 +2307,107 @@
         </w:rPr>
         <w:t xml:space="preserve">Call </w:t>
       </w:r>
-      <w:proofErr w:type="spellStart"/>
-      <w:proofErr w:type="gramStart"/>
       <w:r>
         <w:rPr>
           <w:i/>
           <w:u w:val="single"/>
           <w:lang w:val="en-US"/>
         </w:rPr>
-        <w:t>itemsSubmit</w:t>
-      </w:r>
-      <w:proofErr w:type="spellEnd"/>
-      <w:r>
-        <w:rPr>
-          <w:i/>
-          <w:u w:val="single"/>
-          <w:lang w:val="en-US"/>
-        </w:rPr>
-        <w:t>(</w:t>
-      </w:r>
-      <w:proofErr w:type="gramEnd"/>
-      <w:r>
-        <w:rPr>
-          <w:i/>
-          <w:u w:val="single"/>
+        <w:t>itemsSubmit()</w:t>
+      </w:r>
+      <w:r>
+        <w:rPr>
+          <w:lang w:val="en-US"/>
+        </w:rPr>
+        <w:t xml:space="preserve"> function to submit the current uploaded item.</w:t>
+      </w:r>
+    </w:p>
+    <w:p>
+      <w:pPr>
+        <w:pStyle w:val="berschrift3"/>
+        <w:rPr>
+          <w:lang w:val="en-US"/>
+        </w:rPr>
+      </w:pPr>
+      <w:bookmarkStart w:id="13" w:name="_Toc531086213"/>
+      <w:r>
+        <w:rPr>
+          <w:lang w:val="en-US"/>
+        </w:rPr>
+        <w:t>itemsSubmit(Token, objId,modiDate):</w:t>
+      </w:r>
+      <w:bookmarkEnd w:id="13"/>
+    </w:p>
+    <w:p>
+      <w:pPr>
+        <w:rPr>
+          <w:lang w:val="en-US"/>
+        </w:rPr>
+      </w:pPr>
+      <w:r>
+        <w:rPr>
+          <w:lang w:val="en-US"/>
+        </w:rPr>
+        <w:t>Submit the uploaded item to Pure via REST API. The last two parameters comes from the response of item uploading request.</w:t>
+      </w:r>
+    </w:p>
+    <w:p>
+      <w:pPr>
+        <w:pStyle w:val="berschrift2"/>
+        <w:rPr>
+          <w:lang w:val="en-US"/>
+        </w:rPr>
+      </w:pPr>
+      <w:bookmarkStart w:id="14" w:name="_Toc531086214"/>
+      <w:r>
+        <w:rPr>
+          <w:lang w:val="en-US"/>
+        </w:rPr>
+        <w:t>subsidiary_docs (folder</w:t>
+      </w:r>
+      <w:r>
+        <w:rPr>
+          <w:lang w:val="en-US"/>
+        </w:rPr>
+        <w:t xml:space="preserve"> that contain mapping files</w:t>
+      </w:r>
+      <w:r>
+        <w:rPr>
           <w:lang w:val="en-US"/>
         </w:rPr>
         <w:t>)</w:t>
       </w:r>
-      <w:r>
-        <w:rPr>
-          <w:lang w:val="en-US"/>
-        </w:rPr>
-        <w:t xml:space="preserve"> function to submit the current uploaded item.</w:t>
+      <w:bookmarkEnd w:id="14"/>
+    </w:p>
+    <w:p>
+      <w:pPr>
+        <w:rPr>
+          <w:lang w:val="en-US"/>
+        </w:rPr>
+      </w:pPr>
+      <w:r>
+        <w:rPr>
+          <w:lang w:val="en-US"/>
+        </w:rPr>
+        <w:t>This folder contains the LUTs (</w:t>
+      </w:r>
+      <w:r>
+        <w:rPr>
+          <w:lang w:val="en-US"/>
+        </w:rPr>
+        <w:t xml:space="preserve">e.g., </w:t>
+      </w:r>
+      <w:r>
+        <w:rPr>
+          <w:lang w:val="en-US"/>
+        </w:rPr>
+        <w:t xml:space="preserve">.xlsx or .csv files) </w:t>
+      </w:r>
+      <w:r>
+        <w:rPr>
+          <w:lang w:val="en-US"/>
+        </w:rPr>
+        <w:t xml:space="preserve">for information mappings. </w:t>
       </w:r>
     </w:p>
     <w:p>
@@ -2616,99 +2417,44 @@
           <w:lang w:val="en-US"/>
         </w:rPr>
       </w:pPr>
-      <w:bookmarkStart w:id="13" w:name="_Toc531086213"/>
-      <w:proofErr w:type="spellStart"/>
-      <w:proofErr w:type="gramStart"/>
-      <w:r>
-        <w:rPr>
-          <w:lang w:val="en-US"/>
-        </w:rPr>
-        <w:t>itemsSubmit</w:t>
-      </w:r>
-      <w:proofErr w:type="spellEnd"/>
-      <w:r>
-        <w:rPr>
-          <w:lang w:val="en-US"/>
-        </w:rPr>
-        <w:t>(</w:t>
-      </w:r>
-      <w:proofErr w:type="gramEnd"/>
-      <w:r>
-        <w:rPr>
-          <w:lang w:val="en-US"/>
-        </w:rPr>
-        <w:t xml:space="preserve">Token, </w:t>
-      </w:r>
-      <w:proofErr w:type="spellStart"/>
-      <w:r>
-        <w:rPr>
-          <w:lang w:val="en-US"/>
-        </w:rPr>
-        <w:t>objId,modiDate</w:t>
-      </w:r>
-      <w:proofErr w:type="spellEnd"/>
-      <w:r>
-        <w:rPr>
-          <w:lang w:val="en-US"/>
-        </w:rPr>
-        <w:t>):</w:t>
-      </w:r>
-      <w:bookmarkEnd w:id="13"/>
-    </w:p>
-    <w:p>
-      <w:pPr>
-        <w:rPr>
-          <w:lang w:val="en-US"/>
-        </w:rPr>
-      </w:pPr>
-      <w:r>
-        <w:rPr>
-          <w:lang w:val="en-US"/>
-        </w:rPr>
-        <w:t xml:space="preserve">Submit the uploaded item to Pure via REST API. The last two parameters </w:t>
-      </w:r>
-      <w:proofErr w:type="gramStart"/>
-      <w:r>
-        <w:rPr>
-          <w:lang w:val="en-US"/>
-        </w:rPr>
-        <w:t>comes</w:t>
-      </w:r>
-      <w:proofErr w:type="gramEnd"/>
-      <w:r>
-        <w:rPr>
-          <w:lang w:val="en-US"/>
-        </w:rPr>
-        <w:t xml:space="preserve"> from the response of item uploading request.</w:t>
-      </w:r>
-    </w:p>
-    <w:p>
-      <w:pPr>
-        <w:pStyle w:val="berschrift2"/>
-        <w:rPr>
-          <w:lang w:val="en-US"/>
-        </w:rPr>
-      </w:pPr>
-      <w:bookmarkStart w:id="14" w:name="_Toc531086214"/>
-      <w:proofErr w:type="spellStart"/>
-      <w:r>
-        <w:rPr>
-          <w:lang w:val="en-US"/>
-        </w:rPr>
-        <w:t>subsidiary_docs</w:t>
-      </w:r>
-      <w:proofErr w:type="spellEnd"/>
-      <w:r>
-        <w:rPr>
-          <w:lang w:val="en-US"/>
-        </w:rPr>
-        <w:t xml:space="preserve"> (folder</w:t>
-      </w:r>
-      <w:r>
-        <w:rPr>
-          <w:lang w:val="en-US"/>
-        </w:rPr>
-        <w:t xml:space="preserve"> that contain mapping files</w:t>
+      <w:bookmarkStart w:id="15" w:name="_Toc531086215"/>
+      <w:r>
+        <w:rPr>
+          <w:lang w:val="en-US"/>
+        </w:rPr>
+        <w:t>instId_ctxId</w:t>
+      </w:r>
+      <w:r>
+        <w:rPr>
+          <w:lang w:val="en-US"/>
+        </w:rPr>
+        <w:t>.xlsx</w:t>
+      </w:r>
+      <w:bookmarkEnd w:id="15"/>
+    </w:p>
+    <w:p>
+      <w:pPr>
+        <w:rPr>
+          <w:lang w:val="en-US"/>
+        </w:rPr>
+      </w:pPr>
+      <w:r>
+        <w:rPr>
+          <w:lang w:val="en-US"/>
+        </w:rPr>
+        <w:t>This file contains the mappings from 3-digit MPI_ID</w:t>
+      </w:r>
+      <w:r>
+        <w:rPr>
+          <w:lang w:val="en-US"/>
+        </w:rPr>
+        <w:t xml:space="preserve"> (column </w:t>
+      </w:r>
+      <w:r>
+        <w:rPr>
+          <w:lang w:val="en-US"/>
+        </w:rPr>
+        <w:t>0</w:t>
       </w:r>
       <w:r>
         <w:rPr>
@@ -2716,133 +2462,12 @@
         </w:rPr>
         <w:t>)</w:t>
       </w:r>
-      <w:bookmarkEnd w:id="14"/>
-    </w:p>
-    <w:p>
-      <w:pPr>
-        <w:rPr>
-          <w:lang w:val="en-US"/>
-        </w:rPr>
-      </w:pPr>
-      <w:r>
-        <w:rPr>
-          <w:lang w:val="en-US"/>
-        </w:rPr>
-        <w:t>This folder contains the LUTs (</w:t>
-      </w:r>
-      <w:r>
-        <w:rPr>
-          <w:lang w:val="en-US"/>
-        </w:rPr>
-        <w:t xml:space="preserve">e.g., </w:t>
-      </w:r>
-      <w:r>
-        <w:rPr>
-          <w:lang w:val="en-US"/>
-        </w:rPr>
-        <w:t>.</w:t>
-      </w:r>
-      <w:proofErr w:type="spellStart"/>
-      <w:r>
-        <w:rPr>
-          <w:lang w:val="en-US"/>
-        </w:rPr>
-        <w:t>xlsx</w:t>
-      </w:r>
-      <w:proofErr w:type="spellEnd"/>
-      <w:r>
-        <w:rPr>
-          <w:lang w:val="en-US"/>
-        </w:rPr>
-        <w:t xml:space="preserve"> or .csv files) </w:t>
-      </w:r>
-      <w:r>
-        <w:rPr>
-          <w:lang w:val="en-US"/>
-        </w:rPr>
-        <w:t xml:space="preserve">for information mappings. </w:t>
-      </w:r>
-    </w:p>
-    <w:p>
-      <w:pPr>
-        <w:pStyle w:val="berschrift3"/>
-        <w:rPr>
-          <w:lang w:val="en-US"/>
-        </w:rPr>
-      </w:pPr>
-      <w:bookmarkStart w:id="15" w:name="_Toc531086215"/>
-      <w:r>
-        <w:rPr>
-          <w:lang w:val="en-US"/>
-        </w:rPr>
-        <w:t>instId_ctxId</w:t>
-      </w:r>
-      <w:r>
-        <w:rPr>
-          <w:lang w:val="en-US"/>
-        </w:rPr>
-        <w:t>.xlsx</w:t>
-      </w:r>
-      <w:bookmarkEnd w:id="15"/>
-    </w:p>
-    <w:p>
-      <w:pPr>
-        <w:rPr>
-          <w:lang w:val="en-US"/>
-        </w:rPr>
-      </w:pPr>
-      <w:r>
-        <w:rPr>
-          <w:lang w:val="en-US"/>
-        </w:rPr>
-        <w:t>This file contains the mappings from 3-digit MPI_ID</w:t>
-      </w:r>
-      <w:r>
-        <w:rPr>
-          <w:lang w:val="en-US"/>
-        </w:rPr>
-        <w:t xml:space="preserve"> (column </w:t>
-      </w:r>
-      <w:r>
-        <w:rPr>
-          <w:lang w:val="en-US"/>
-        </w:rPr>
-        <w:t>0</w:t>
-      </w:r>
-      <w:r>
-        <w:rPr>
-          <w:lang w:val="en-US"/>
-        </w:rPr>
-        <w:t>)</w:t>
-      </w:r>
-      <w:r>
-        <w:rPr>
-          <w:lang w:val="en-US"/>
-        </w:rPr>
-        <w:t xml:space="preserve"> of MPI institutes to their </w:t>
-      </w:r>
-      <w:proofErr w:type="spellStart"/>
-      <w:r>
-        <w:rPr>
-          <w:lang w:val="en-US"/>
-        </w:rPr>
-        <w:t>ctx_</w:t>
-      </w:r>
-      <w:proofErr w:type="gramStart"/>
-      <w:r>
-        <w:rPr>
-          <w:lang w:val="en-US"/>
-        </w:rPr>
-        <w:t>ID</w:t>
-      </w:r>
-      <w:proofErr w:type="spellEnd"/>
-      <w:r>
-        <w:rPr>
-          <w:lang w:val="en-US"/>
-        </w:rPr>
-        <w:t>(</w:t>
-      </w:r>
-      <w:proofErr w:type="gramEnd"/>
+      <w:r>
+        <w:rPr>
+          <w:lang w:val="en-US"/>
+        </w:rPr>
+        <w:t xml:space="preserve"> of MPI institutes to their ctx_ID(</w:t>
+      </w:r>
       <w:r>
         <w:rPr>
           <w:lang w:val="en-US"/>
@@ -2859,21 +2484,7 @@
         <w:rPr>
           <w:lang w:val="en-US"/>
         </w:rPr>
-        <w:t xml:space="preserve">used for item forwarding) and </w:t>
-      </w:r>
-      <w:proofErr w:type="spellStart"/>
-      <w:r>
-        <w:rPr>
-          <w:lang w:val="en-US"/>
-        </w:rPr>
-        <w:t>ou_ID</w:t>
-      </w:r>
-      <w:proofErr w:type="spellEnd"/>
-      <w:r>
-        <w:rPr>
-          <w:lang w:val="en-US"/>
-        </w:rPr>
-        <w:t>(</w:t>
+        <w:t>used for item forwarding) and ou_ID(</w:t>
       </w:r>
       <w:r>
         <w:rPr>
@@ -2904,6 +2515,7 @@
         <w:rPr>
           <w:lang w:val="en-US"/>
         </w:rPr>
+        <w:lastRenderedPageBreak/>
         <w:t xml:space="preserve">This file </w:t>
       </w:r>
       <w:r>
@@ -2918,300 +2530,226 @@
         </w:rPr>
         <w:t xml:space="preserve"> relatively consistent and is referred by </w:t>
       </w:r>
-      <w:proofErr w:type="spellStart"/>
       <w:r>
         <w:rPr>
           <w:b/>
           <w:i/>
           <w:lang w:val="en-US"/>
         </w:rPr>
-        <w:t>from_</w:t>
-      </w:r>
-      <w:proofErr w:type="gramStart"/>
+        <w:t>from_DOI()</w:t>
+      </w:r>
+      <w:r>
+        <w:rPr>
+          <w:lang w:val="en-US"/>
+        </w:rPr>
+        <w:t xml:space="preserve"> function.</w:t>
+      </w:r>
+    </w:p>
+    <w:p>
+      <w:pPr>
+        <w:pStyle w:val="berschrift2"/>
+        <w:rPr>
+          <w:lang w:val="en-US"/>
+        </w:rPr>
+      </w:pPr>
+      <w:bookmarkStart w:id="16" w:name="_Toc531086216"/>
+      <w:r>
+        <w:rPr>
+          <w:lang w:val="en-US"/>
+        </w:rPr>
+        <w:t>copernicus</w:t>
+      </w:r>
+      <w:r>
+        <w:rPr>
+          <w:lang w:val="en-US"/>
+        </w:rPr>
+        <w:t xml:space="preserve"> (folder</w:t>
+      </w:r>
+      <w:r>
+        <w:rPr>
+          <w:lang w:val="en-US"/>
+        </w:rPr>
+        <w:t xml:space="preserve"> that contain .xml metadata and .pdf files</w:t>
+      </w:r>
+      <w:r>
+        <w:rPr>
+          <w:lang w:val="en-US"/>
+        </w:rPr>
+        <w:t>)</w:t>
+      </w:r>
+      <w:bookmarkEnd w:id="16"/>
+    </w:p>
+    <w:p>
+      <w:pPr>
+        <w:rPr>
+          <w:lang w:val="en-US"/>
+        </w:rPr>
+      </w:pPr>
+      <w:r>
+        <w:rPr>
+          <w:lang w:val="en-US"/>
+        </w:rPr>
+        <w:t xml:space="preserve">This folder contains all the .xml metadata to be transformed, the corresponding pdf to be attached and a summary sheet </w:t>
+      </w:r>
+      <w:r>
+        <w:rPr>
+          <w:i/>
+          <w:lang w:val="en-US"/>
+        </w:rPr>
+        <w:t>rsc_</w:t>
+      </w:r>
+      <w:r>
+        <w:t xml:space="preserve"> </w:t>
+      </w:r>
+      <w:r>
+        <w:rPr>
+          <w:i/>
+          <w:lang w:val="en-US"/>
+        </w:rPr>
+        <w:t>copernicus_DOI_aff</w:t>
+      </w:r>
+      <w:r>
+        <w:rPr>
+          <w:i/>
+          <w:lang w:val="en-US"/>
+        </w:rPr>
+        <w:t>.csv</w:t>
+      </w:r>
+      <w:r>
+        <w:rPr>
+          <w:lang w:val="en-US"/>
+        </w:rPr>
+        <w:t xml:space="preserve"> which is explained below.</w:t>
+      </w:r>
+    </w:p>
+    <w:p>
+      <w:pPr>
+        <w:pStyle w:val="berschrift3"/>
+        <w:rPr>
+          <w:lang w:val="en-US"/>
+        </w:rPr>
+      </w:pPr>
+      <w:bookmarkStart w:id="17" w:name="_Toc531086217"/>
+      <w:r>
+        <w:rPr>
+          <w:lang w:val="en-US"/>
+        </w:rPr>
+        <w:t>metadata files:  *.xml</w:t>
+      </w:r>
+      <w:bookmarkEnd w:id="17"/>
+    </w:p>
+    <w:p>
+      <w:pPr>
+        <w:pStyle w:val="berschrift3"/>
+        <w:rPr>
+          <w:lang w:val="en-US"/>
+        </w:rPr>
+      </w:pPr>
+      <w:bookmarkStart w:id="18" w:name="_Toc531086218"/>
+      <w:r>
+        <w:rPr>
+          <w:lang w:val="en-US"/>
+        </w:rPr>
+        <w:t>corresponding  attached files: *.pdf</w:t>
+      </w:r>
+      <w:bookmarkEnd w:id="18"/>
+    </w:p>
+    <w:p>
+      <w:pPr>
+        <w:pStyle w:val="berschrift3"/>
+        <w:rPr>
+          <w:lang w:val="en-US"/>
+        </w:rPr>
+      </w:pPr>
+      <w:bookmarkStart w:id="19" w:name="_Toc531086219"/>
+      <w:r>
+        <w:rPr>
+          <w:lang w:val="en-US"/>
+        </w:rPr>
+        <w:t>copernicus_DOI_aff</w:t>
+      </w:r>
+      <w:r>
+        <w:rPr>
+          <w:lang w:val="en-US"/>
+        </w:rPr>
+        <w:t>.csv</w:t>
+      </w:r>
+      <w:bookmarkEnd w:id="19"/>
+    </w:p>
+    <w:p>
+      <w:pPr>
+        <w:rPr>
+          <w:lang w:val="en-US"/>
+        </w:rPr>
+      </w:pPr>
+      <w:r>
+        <w:rPr>
+          <w:lang w:val="en-US"/>
+        </w:rPr>
+        <w:t>This file contains the mapping from the doi (column 0) of a publication item to the 3-digit MPI_ID (column 3) of the corresponding MPI institute.</w:t>
+      </w:r>
+    </w:p>
+    <w:p>
+      <w:pPr>
+        <w:rPr>
+          <w:lang w:val="en-US"/>
+        </w:rPr>
+      </w:pPr>
+      <w:r>
+        <w:rPr>
+          <w:lang w:val="en-US"/>
+        </w:rPr>
+        <w:t>This</w:t>
+      </w:r>
+      <w:r>
+        <w:rPr>
+          <w:lang w:val="en-US"/>
+        </w:rPr>
+        <w:t xml:space="preserve"> </w:t>
+      </w:r>
+      <w:r>
+        <w:rPr>
+          <w:lang w:val="en-US"/>
+        </w:rPr>
+        <w:t xml:space="preserve">file is referred by </w:t>
+      </w:r>
       <w:r>
         <w:rPr>
           <w:b/>
           <w:i/>
           <w:lang w:val="en-US"/>
         </w:rPr>
-        <w:t>DOI</w:t>
-      </w:r>
-      <w:proofErr w:type="spellEnd"/>
+        <w:t>transform_</w:t>
+      </w:r>
       <w:r>
         <w:rPr>
           <w:b/>
           <w:i/>
           <w:lang w:val="en-US"/>
         </w:rPr>
-        <w:t>(</w:t>
-      </w:r>
-      <w:proofErr w:type="gramEnd"/>
+        <w:t>copernicus</w:t>
+      </w:r>
       <w:r>
         <w:rPr>
           <w:b/>
           <w:i/>
           <w:lang w:val="en-US"/>
         </w:rPr>
-        <w:t>)</w:t>
-      </w:r>
-      <w:r>
-        <w:rPr>
-          <w:lang w:val="en-US"/>
-        </w:rPr>
-        <w:t xml:space="preserve"> function.</w:t>
-      </w:r>
-    </w:p>
-    <w:p>
-      <w:pPr>
-        <w:pStyle w:val="berschrift2"/>
-        <w:rPr>
-          <w:lang w:val="en-US"/>
-        </w:rPr>
-      </w:pPr>
-      <w:bookmarkStart w:id="16" w:name="_Toc531086216"/>
-      <w:proofErr w:type="spellStart"/>
-      <w:proofErr w:type="gramStart"/>
-      <w:r>
-        <w:rPr>
-          <w:lang w:val="en-US"/>
-        </w:rPr>
-        <w:t>copernicus</w:t>
-      </w:r>
-      <w:proofErr w:type="spellEnd"/>
-      <w:proofErr w:type="gramEnd"/>
-      <w:r>
-        <w:rPr>
-          <w:lang w:val="en-US"/>
-        </w:rPr>
-        <w:t xml:space="preserve"> (folder</w:t>
-      </w:r>
-      <w:r>
-        <w:rPr>
-          <w:lang w:val="en-US"/>
-        </w:rPr>
-        <w:t xml:space="preserve"> that contain .xml metadata and .pdf files</w:t>
-      </w:r>
-      <w:r>
-        <w:rPr>
-          <w:lang w:val="en-US"/>
-        </w:rPr>
-        <w:t>)</w:t>
-      </w:r>
-      <w:bookmarkEnd w:id="16"/>
-    </w:p>
-    <w:p>
-      <w:pPr>
-        <w:rPr>
-          <w:lang w:val="en-US"/>
-        </w:rPr>
-      </w:pPr>
-      <w:r>
-        <w:rPr>
-          <w:lang w:val="en-US"/>
-        </w:rPr>
-        <w:t xml:space="preserve">This folder contains all the .xml metadata to be transformed, the corresponding pdf to be attached and a summary sheet </w:t>
-      </w:r>
-      <w:proofErr w:type="spellStart"/>
+        <w:t>.py</w:t>
+      </w:r>
+      <w:r>
+        <w:rPr>
+          <w:lang w:val="en-US"/>
+        </w:rPr>
+        <w:t xml:space="preserve"> as </w:t>
+      </w:r>
       <w:r>
         <w:rPr>
           <w:i/>
           <w:lang w:val="en-US"/>
         </w:rPr>
-        <w:t>rsc</w:t>
-      </w:r>
-      <w:proofErr w:type="spellEnd"/>
-      <w:r>
-        <w:rPr>
-          <w:i/>
-          <w:lang w:val="en-US"/>
-        </w:rPr>
-        <w:t>_</w:t>
-      </w:r>
-      <w:r>
-        <w:t xml:space="preserve"> </w:t>
-      </w:r>
-      <w:r>
-        <w:rPr>
-          <w:i/>
-          <w:lang w:val="en-US"/>
-        </w:rPr>
-        <w:t>copernicus_DOI_aff</w:t>
-      </w:r>
-      <w:r>
-        <w:rPr>
-          <w:i/>
-          <w:lang w:val="en-US"/>
-        </w:rPr>
-        <w:t>.csv</w:t>
-      </w:r>
-      <w:r>
-        <w:rPr>
-          <w:lang w:val="en-US"/>
-        </w:rPr>
-        <w:t xml:space="preserve"> which is explained below.</w:t>
-      </w:r>
-    </w:p>
-    <w:p>
-      <w:pPr>
-        <w:pStyle w:val="berschrift3"/>
-        <w:rPr>
-          <w:lang w:val="en-US"/>
-        </w:rPr>
-      </w:pPr>
-      <w:bookmarkStart w:id="17" w:name="_Toc531086217"/>
-      <w:proofErr w:type="gramStart"/>
-      <w:r>
-        <w:rPr>
-          <w:lang w:val="en-US"/>
-        </w:rPr>
-        <w:lastRenderedPageBreak/>
-        <w:t>metadata</w:t>
-      </w:r>
-      <w:proofErr w:type="gramEnd"/>
-      <w:r>
-        <w:rPr>
-          <w:lang w:val="en-US"/>
-        </w:rPr>
-        <w:t xml:space="preserve"> files:  *.xml</w:t>
-      </w:r>
-      <w:bookmarkEnd w:id="17"/>
-    </w:p>
-    <w:p>
-      <w:pPr>
-        <w:pStyle w:val="berschrift3"/>
-        <w:rPr>
-          <w:lang w:val="en-US"/>
-        </w:rPr>
-      </w:pPr>
-      <w:bookmarkStart w:id="18" w:name="_Toc531086218"/>
-      <w:proofErr w:type="gramStart"/>
-      <w:r>
-        <w:rPr>
-          <w:lang w:val="en-US"/>
-        </w:rPr>
-        <w:t>corresponding  attached</w:t>
-      </w:r>
-      <w:proofErr w:type="gramEnd"/>
-      <w:r>
-        <w:rPr>
-          <w:lang w:val="en-US"/>
-        </w:rPr>
-        <w:t xml:space="preserve"> files: *.pdf</w:t>
-      </w:r>
-      <w:bookmarkEnd w:id="18"/>
-    </w:p>
-    <w:p>
-      <w:pPr>
-        <w:pStyle w:val="berschrift3"/>
-        <w:rPr>
-          <w:lang w:val="en-US"/>
-        </w:rPr>
-      </w:pPr>
-      <w:bookmarkStart w:id="19" w:name="_Toc531086219"/>
-      <w:r>
-        <w:rPr>
-          <w:lang w:val="en-US"/>
-        </w:rPr>
-        <w:t>copernicus_DOI_aff</w:t>
-      </w:r>
-      <w:r>
-        <w:rPr>
-          <w:lang w:val="en-US"/>
-        </w:rPr>
-        <w:t>.csv</w:t>
-      </w:r>
-      <w:bookmarkEnd w:id="19"/>
-    </w:p>
-    <w:p>
-      <w:pPr>
-        <w:rPr>
-          <w:lang w:val="en-US"/>
-        </w:rPr>
-      </w:pPr>
-      <w:r>
-        <w:rPr>
-          <w:lang w:val="en-US"/>
-        </w:rPr>
-        <w:t xml:space="preserve">This file contains the mapping from the </w:t>
-      </w:r>
-      <w:proofErr w:type="spellStart"/>
-      <w:r>
-        <w:rPr>
-          <w:lang w:val="en-US"/>
-        </w:rPr>
-        <w:t>doi</w:t>
-      </w:r>
-      <w:proofErr w:type="spellEnd"/>
-      <w:r>
-        <w:rPr>
-          <w:lang w:val="en-US"/>
-        </w:rPr>
-        <w:t xml:space="preserve"> (column 0) of a publication item to the 3-digit MPI_ID (column 3) of the corresponding MPI institute.</w:t>
-      </w:r>
-    </w:p>
-    <w:p>
-      <w:pPr>
-        <w:rPr>
-          <w:lang w:val="en-US"/>
-        </w:rPr>
-      </w:pPr>
-      <w:r>
-        <w:rPr>
-          <w:lang w:val="en-US"/>
-        </w:rPr>
-        <w:t>This</w:t>
-      </w:r>
-      <w:r>
-        <w:rPr>
-          <w:lang w:val="en-US"/>
-        </w:rPr>
-        <w:t xml:space="preserve"> </w:t>
-      </w:r>
-      <w:r>
-        <w:rPr>
-          <w:lang w:val="en-US"/>
-        </w:rPr>
-        <w:t xml:space="preserve">file is referred by </w:t>
-      </w:r>
-      <w:r>
-        <w:rPr>
-          <w:b/>
-          <w:i/>
-          <w:lang w:val="en-US"/>
-        </w:rPr>
-        <w:t>transform_</w:t>
-      </w:r>
-      <w:r>
-        <w:rPr>
-          <w:b/>
-          <w:i/>
-          <w:lang w:val="en-US"/>
-        </w:rPr>
-        <w:t>copernicus</w:t>
-      </w:r>
-      <w:r>
-        <w:rPr>
-          <w:b/>
-          <w:i/>
-          <w:lang w:val="en-US"/>
-        </w:rPr>
-        <w:t>.py</w:t>
-      </w:r>
-      <w:r>
-        <w:rPr>
-          <w:lang w:val="en-US"/>
-        </w:rPr>
-        <w:t xml:space="preserve"> as </w:t>
-      </w:r>
-      <w:proofErr w:type="spellStart"/>
-      <w:r>
-        <w:rPr>
-          <w:i/>
-          <w:lang w:val="en-US"/>
-        </w:rPr>
         <w:t>fileDOIaff</w:t>
       </w:r>
-      <w:proofErr w:type="spellEnd"/>
       <w:r>
         <w:rPr>
           <w:i/>
@@ -3407,8 +2945,124 @@
       </w:pPr>
     </w:lvl>
   </w:abstractNum>
+  <w:abstractNum w:abstractNumId="1">
+    <w:nsid w:val="7705583A"/>
+    <w:multiLevelType w:val="hybridMultilevel"/>
+    <w:tmpl w:val="CE123824"/>
+    <w:lvl w:ilvl="0" w:tplc="08090001">
+      <w:start w:val="1"/>
+      <w:numFmt w:val="bullet"/>
+      <w:lvlText w:val=""/>
+      <w:lvlJc w:val="left"/>
+      <w:pPr>
+        <w:ind w:left="720" w:hanging="360"/>
+      </w:pPr>
+      <w:rPr>
+        <w:rFonts w:ascii="Symbol" w:hAnsi="Symbol" w:hint="default"/>
+      </w:rPr>
+    </w:lvl>
+    <w:lvl w:ilvl="1" w:tplc="08090003" w:tentative="1">
+      <w:start w:val="1"/>
+      <w:numFmt w:val="bullet"/>
+      <w:lvlText w:val="o"/>
+      <w:lvlJc w:val="left"/>
+      <w:pPr>
+        <w:ind w:left="1440" w:hanging="360"/>
+      </w:pPr>
+      <w:rPr>
+        <w:rFonts w:ascii="Courier New" w:hAnsi="Courier New" w:cs="Courier New" w:hint="default"/>
+      </w:rPr>
+    </w:lvl>
+    <w:lvl w:ilvl="2" w:tplc="08090005" w:tentative="1">
+      <w:start w:val="1"/>
+      <w:numFmt w:val="bullet"/>
+      <w:lvlText w:val=""/>
+      <w:lvlJc w:val="left"/>
+      <w:pPr>
+        <w:ind w:left="2160" w:hanging="360"/>
+      </w:pPr>
+      <w:rPr>
+        <w:rFonts w:ascii="Wingdings" w:hAnsi="Wingdings" w:hint="default"/>
+      </w:rPr>
+    </w:lvl>
+    <w:lvl w:ilvl="3" w:tplc="08090001" w:tentative="1">
+      <w:start w:val="1"/>
+      <w:numFmt w:val="bullet"/>
+      <w:lvlText w:val=""/>
+      <w:lvlJc w:val="left"/>
+      <w:pPr>
+        <w:ind w:left="2880" w:hanging="360"/>
+      </w:pPr>
+      <w:rPr>
+        <w:rFonts w:ascii="Symbol" w:hAnsi="Symbol" w:hint="default"/>
+      </w:rPr>
+    </w:lvl>
+    <w:lvl w:ilvl="4" w:tplc="08090003" w:tentative="1">
+      <w:start w:val="1"/>
+      <w:numFmt w:val="bullet"/>
+      <w:lvlText w:val="o"/>
+      <w:lvlJc w:val="left"/>
+      <w:pPr>
+        <w:ind w:left="3600" w:hanging="360"/>
+      </w:pPr>
+      <w:rPr>
+        <w:rFonts w:ascii="Courier New" w:hAnsi="Courier New" w:cs="Courier New" w:hint="default"/>
+      </w:rPr>
+    </w:lvl>
+    <w:lvl w:ilvl="5" w:tplc="08090005" w:tentative="1">
+      <w:start w:val="1"/>
+      <w:numFmt w:val="bullet"/>
+      <w:lvlText w:val=""/>
+      <w:lvlJc w:val="left"/>
+      <w:pPr>
+        <w:ind w:left="4320" w:hanging="360"/>
+      </w:pPr>
+      <w:rPr>
+        <w:rFonts w:ascii="Wingdings" w:hAnsi="Wingdings" w:hint="default"/>
+      </w:rPr>
+    </w:lvl>
+    <w:lvl w:ilvl="6" w:tplc="08090001" w:tentative="1">
+      <w:start w:val="1"/>
+      <w:numFmt w:val="bullet"/>
+      <w:lvlText w:val=""/>
+      <w:lvlJc w:val="left"/>
+      <w:pPr>
+        <w:ind w:left="5040" w:hanging="360"/>
+      </w:pPr>
+      <w:rPr>
+        <w:rFonts w:ascii="Symbol" w:hAnsi="Symbol" w:hint="default"/>
+      </w:rPr>
+    </w:lvl>
+    <w:lvl w:ilvl="7" w:tplc="08090003" w:tentative="1">
+      <w:start w:val="1"/>
+      <w:numFmt w:val="bullet"/>
+      <w:lvlText w:val="o"/>
+      <w:lvlJc w:val="left"/>
+      <w:pPr>
+        <w:ind w:left="5760" w:hanging="360"/>
+      </w:pPr>
+      <w:rPr>
+        <w:rFonts w:ascii="Courier New" w:hAnsi="Courier New" w:cs="Courier New" w:hint="default"/>
+      </w:rPr>
+    </w:lvl>
+    <w:lvl w:ilvl="8" w:tplc="08090005" w:tentative="1">
+      <w:start w:val="1"/>
+      <w:numFmt w:val="bullet"/>
+      <w:lvlText w:val=""/>
+      <w:lvlJc w:val="left"/>
+      <w:pPr>
+        <w:ind w:left="6480" w:hanging="360"/>
+      </w:pPr>
+      <w:rPr>
+        <w:rFonts w:ascii="Wingdings" w:hAnsi="Wingdings" w:hint="default"/>
+      </w:rPr>
+    </w:lvl>
+  </w:abstractNum>
   <w:num w:numId="1">
     <w:abstractNumId w:val="0"/>
+  </w:num>
+  <w:num w:numId="2">
+    <w:abstractNumId w:val="1"/>
   </w:num>
 </w:numbering>
 </file>
@@ -4595,7 +4249,7 @@
 </file>
 
 <file path=customXml/itemProps1.xml><?xml version="1.0" encoding="utf-8"?>
-<ds:datastoreItem xmlns:ds="http://schemas.openxmlformats.org/officeDocument/2006/customXml" ds:itemID="{BAE44744-84DF-4DBE-AA3E-94FF52CB761C}">
+<ds:datastoreItem xmlns:ds="http://schemas.openxmlformats.org/officeDocument/2006/customXml" ds:itemID="{42D06383-49D7-4260-B117-2AAC111CF516}">
   <ds:schemaRefs>
     <ds:schemaRef ds:uri="http://schemas.openxmlformats.org/officeDocument/2006/bibliography"/>
   </ds:schemaRefs>

</xml_diff>